<commit_message>
Terminado explicacion de capa de cliente
</commit_message>
<xml_diff>
--- a/documentación/individual/diesñoDelSistema.docx
+++ b/documentación/individual/diesñoDelSistema.docx
@@ -852,13 +852,7 @@
         <w:t>modelo de negocio del análisis del sistema, describiremos de forma final todas las clases del sistema, listando sus atributos y su tipo de información</w:t>
       </w:r>
       <w:r>
-        <w:t xml:space="preserve"> (</w:t>
-      </w:r>
-      <w:r>
-        <w:t>Utilizaremos el inglés para denominar los atributos, simplemente por gusto de</w:t>
-      </w:r>
-      <w:r>
-        <w:t>l programador)</w:t>
+        <w:t xml:space="preserve"> (Utilizaremos el inglés para denominar los atributos, simplemente por gusto del programador)</w:t>
       </w:r>
       <w:r>
         <w:t>.</w:t>
@@ -4238,17 +4232,12 @@
               <w:t>Usando los datos no modificables de la entidad (</w:t>
             </w:r>
             <w:proofErr w:type="spellStart"/>
-            <w:proofErr w:type="gramStart"/>
             <w:r>
               <w:t>Name</w:t>
             </w:r>
             <w:proofErr w:type="spellEnd"/>
             <w:r>
-              <w:t xml:space="preserve"> ,</w:t>
-            </w:r>
-            <w:proofErr w:type="gramEnd"/>
-            <w:r>
-              <w:t xml:space="preserve"> </w:t>
+              <w:t xml:space="preserve"> , </w:t>
             </w:r>
             <w:proofErr w:type="spellStart"/>
             <w:r>
@@ -5360,6 +5349,10 @@
         <w:jc w:val="center"/>
       </w:pPr>
       <w:r>
+        <w:rPr>
+          <w:noProof/>
+          <w:lang w:val="es-ES_tradnl" w:eastAsia="es-ES_tradnl"/>
+        </w:rPr>
         <w:drawing>
           <wp:inline distT="0" distB="0" distL="0" distR="0" wp14:anchorId="0AE8AECB" wp14:editId="1B866662">
             <wp:extent cx="4284581" cy="933580"/>
@@ -6184,6 +6177,10 @@
         <w:ind w:firstLine="708"/>
       </w:pPr>
       <w:r>
+        <w:rPr>
+          <w:noProof/>
+          <w:lang w:val="es-ES_tradnl" w:eastAsia="es-ES_tradnl"/>
+        </w:rPr>
         <w:drawing>
           <wp:inline distT="0" distB="0" distL="0" distR="0" wp14:anchorId="35E43998" wp14:editId="0F823997">
             <wp:extent cx="5612130" cy="3722370"/>
@@ -6266,6 +6263,1144 @@
     <w:p/>
     <w:p>
       <w:pPr>
+        <w:ind w:left="360"/>
+      </w:pPr>
+      <w:r>
+        <w:t>El Subsistema repositorio es un sistema con dos objetivos principales:</w:t>
+      </w:r>
+    </w:p>
+    <w:p>
+      <w:pPr>
+        <w:pStyle w:val="Prrafodelista"/>
+        <w:numPr>
+          <w:ilvl w:val="0"/>
+          <w:numId w:val="22"/>
+        </w:numPr>
+      </w:pPr>
+      <w:r>
+        <w:t xml:space="preserve">Ejecutar proyectos: Ejecutar diversos proyectos de diferentes </w:t>
+      </w:r>
+      <w:r>
+        <w:t>índoles</w:t>
+      </w:r>
+      <w:r>
+        <w:t>, sincronizarlos y devolver la ejecución al usuario.</w:t>
+      </w:r>
+    </w:p>
+    <w:p>
+      <w:pPr>
+        <w:pStyle w:val="Prrafodelista"/>
+        <w:numPr>
+          <w:ilvl w:val="0"/>
+          <w:numId w:val="22"/>
+        </w:numPr>
+      </w:pPr>
+      <w:r>
+        <w:t>Gestionar el negocio de la aplicación: Gestionar todo el negocio referente a la ejecución de proyectos y los grupos y subgrupos que lo contienen.</w:t>
+      </w:r>
+    </w:p>
+    <w:p>
+      <w:pPr>
+        <w:ind w:firstLine="360"/>
+      </w:pPr>
+      <w:r>
+        <w:t xml:space="preserve">El sistema repositorio </w:t>
+      </w:r>
+      <w:r>
+        <w:t>estará</w:t>
+      </w:r>
+      <w:r>
+        <w:t xml:space="preserve"> dividido en varias capas. Estas capas harán funciones independientes</w:t>
+      </w:r>
+      <w:r>
+        <w:t xml:space="preserve"> y todas estarán implementadas en Java. Java es un lenguaje orientado a objetos</w:t>
+      </w:r>
+      <w:r>
+        <w:t>.</w:t>
+      </w:r>
+      <w:r>
+        <w:t xml:space="preserve"> Cada capa se comunicara con la otra mediante interfaces que proporcionaran servicios compatibles para cada capa.</w:t>
+      </w:r>
+    </w:p>
+    <w:p>
+      <w:pPr>
+        <w:ind w:firstLine="360"/>
+      </w:pPr>
+      <w:r>
+        <w:t xml:space="preserve">Algunas capas del sistema repositorio utilizaran tecnologías y </w:t>
+      </w:r>
+      <w:proofErr w:type="spellStart"/>
+      <w:r>
+        <w:t>frameworks</w:t>
+      </w:r>
+      <w:proofErr w:type="spellEnd"/>
+      <w:r>
+        <w:t xml:space="preserve"> que facilitaran realizar los objetivos de estas capas.  </w:t>
+      </w:r>
+      <w:r>
+        <w:t xml:space="preserve">Estos </w:t>
+      </w:r>
+      <w:proofErr w:type="spellStart"/>
+      <w:r>
+        <w:t>frameworks</w:t>
+      </w:r>
+      <w:proofErr w:type="spellEnd"/>
+      <w:r>
+        <w:t xml:space="preserve"> o tecnologías son de carácter público, pudiéndose utilizar gratis. Las diferentes capas y sus objetivos son las siguientes.</w:t>
+      </w:r>
+    </w:p>
+    <w:p>
+      <w:pPr>
+        <w:pStyle w:val="Prrafodelista"/>
+        <w:numPr>
+          <w:ilvl w:val="0"/>
+          <w:numId w:val="23"/>
+        </w:numPr>
+      </w:pPr>
+      <w:r>
+        <w:t>Capa REST: Proporciona servicios de Comunicación entre el sistema y los diversos clientes.</w:t>
+      </w:r>
+    </w:p>
+    <w:p>
+      <w:pPr>
+        <w:pStyle w:val="Prrafodelista"/>
+        <w:numPr>
+          <w:ilvl w:val="0"/>
+          <w:numId w:val="23"/>
+        </w:numPr>
+      </w:pPr>
+      <w:r>
+        <w:t>Capa Negocio: Proporciona servicios de Gestion de las diversas opciones del sistema.</w:t>
+      </w:r>
+    </w:p>
+    <w:p>
+      <w:pPr>
+        <w:pStyle w:val="Prrafodelista"/>
+        <w:numPr>
+          <w:ilvl w:val="0"/>
+          <w:numId w:val="23"/>
+        </w:numPr>
+      </w:pPr>
+      <w:r>
+        <w:t>Capa de Datos: Proporciona un acceso a la base de datos.</w:t>
+      </w:r>
+    </w:p>
+    <w:p>
+      <w:pPr>
+        <w:pStyle w:val="Prrafodelista"/>
+        <w:numPr>
+          <w:ilvl w:val="0"/>
+          <w:numId w:val="23"/>
+        </w:numPr>
+      </w:pPr>
+      <w:r>
+        <w:t>Capa de ejecución: Proporciona servicios de ejecución de códigos.</w:t>
+      </w:r>
+    </w:p>
+    <w:p>
+      <w:pPr>
+        <w:ind w:left="720"/>
+      </w:pPr>
+    </w:p>
+    <w:p>
+      <w:pPr>
+        <w:pStyle w:val="Ttulo2"/>
+        <w:ind w:firstLine="360"/>
+        <w:rPr>
+          <w:color w:val="auto"/>
+          <w:sz w:val="56"/>
+          <w:szCs w:val="56"/>
+        </w:rPr>
+      </w:pPr>
+      <w:r>
+        <w:rPr>
+          <w:color w:val="auto"/>
+          <w:sz w:val="56"/>
+          <w:szCs w:val="56"/>
+        </w:rPr>
+        <w:t xml:space="preserve">4.1 </w:t>
+      </w:r>
+      <w:r>
+        <w:rPr>
+          <w:color w:val="auto"/>
+          <w:sz w:val="56"/>
+          <w:szCs w:val="56"/>
+        </w:rPr>
+        <w:t>DS-Subsistema repositorio W</w:t>
+      </w:r>
+      <w:r>
+        <w:rPr>
+          <w:color w:val="auto"/>
+          <w:sz w:val="56"/>
+          <w:szCs w:val="56"/>
+        </w:rPr>
+        <w:t>eb: Capa REST</w:t>
+      </w:r>
+    </w:p>
+    <w:p/>
+    <w:p>
+      <w:pPr>
+        <w:ind w:firstLine="360"/>
+      </w:pPr>
+      <w:r>
+        <w:t xml:space="preserve">La capa REST proporciona servicios de comunicación entre el sistema y los diversos clientes del repositorio. </w:t>
+      </w:r>
+      <w:r>
+        <w:t>Para realizar este objetivo la capa utiliza la arquitectura REST. Esta arquitectura fue creada como un método de comunicación cliente-servidor estándar para diversos clientes, utilizando para ello el protocolo HTTP.</w:t>
+      </w:r>
+    </w:p>
+    <w:p>
+      <w:pPr>
+        <w:ind w:firstLine="360"/>
+      </w:pPr>
+      <w:r>
+        <w:rPr>
+          <w:b/>
+        </w:rPr>
+        <w:t>El protocolo HTTP</w:t>
+      </w:r>
+      <w:r>
+        <w:rPr>
+          <w:b/>
+        </w:rPr>
+        <w:t xml:space="preserve"> </w:t>
+      </w:r>
+      <w:r>
+        <w:t>es un protocolo utilizado por las tecnologías web. Este protocolo utiliza el texto como método de  comunicación. Aunque también permite la comunicación de bits y los cifrados…</w:t>
+      </w:r>
+    </w:p>
+    <w:p>
+      <w:pPr>
+        <w:ind w:firstLine="360"/>
+      </w:pPr>
+      <w:r>
+        <w:t xml:space="preserve"> </w:t>
+      </w:r>
+    </w:p>
+    <w:p>
+      <w:pPr>
+        <w:pStyle w:val="Ttulo3"/>
+        <w:numPr>
+          <w:ilvl w:val="2"/>
+          <w:numId w:val="18"/>
+        </w:numPr>
+        <w:rPr>
+          <w:color w:val="auto"/>
+          <w:sz w:val="56"/>
+        </w:rPr>
+      </w:pPr>
+      <w:r>
+        <w:rPr>
+          <w:color w:val="auto"/>
+          <w:sz w:val="56"/>
+        </w:rPr>
+        <w:lastRenderedPageBreak/>
+        <w:t>Arquitectura REST</w:t>
+      </w:r>
+      <w:r>
+        <w:rPr>
+          <w:color w:val="auto"/>
+          <w:sz w:val="56"/>
+        </w:rPr>
+        <w:t>:</w:t>
+      </w:r>
+    </w:p>
+    <w:p/>
+    <w:p>
+      <w:pPr>
+        <w:ind w:firstLine="360"/>
+      </w:pPr>
+      <w:r>
+        <w:t>Como se ha explicado en el punto 3.1 “</w:t>
+      </w:r>
+      <w:r>
+        <w:t>Introducción</w:t>
+      </w:r>
+      <w:r>
+        <w:t>”. La arquitectura REST es una arquitectura de transporte de recursos (objetos o entidades)</w:t>
+      </w:r>
+      <w:r>
+        <w:t xml:space="preserve"> mediante el protocolo HTTP. Este arquitectura utiliza servidores web que utilizan el mapeado URL de las páginas de los dominios web, la diferencia es, en vez de devolver un mensaje HTTP con el cuerpo de una página web (HTML). Es enviado una entidad o  recurso en un lenguaje unificado de comunicación con (JSON O XML) construido en </w:t>
+      </w:r>
+      <w:proofErr w:type="spellStart"/>
+      <w:r>
+        <w:t>String</w:t>
+      </w:r>
+      <w:proofErr w:type="spellEnd"/>
+      <w:r>
+        <w:t>.</w:t>
+      </w:r>
+    </w:p>
+    <w:p>
+      <w:pPr>
+        <w:ind w:firstLine="360"/>
+      </w:pPr>
+      <w:r>
+        <w:t>Podríamos realizar a mano esta capa, generaríamos un servidor que atendiera a peticiones HTTP en cierto puerto. Que analizara las peticiones HTTP y que las interpretara, enlazando cada tipo de petición con una clase que gestionara el servicio. Pero esto alejaría mucho el objetivo del TFG y supera con crecer el ámbito de este trabajo.</w:t>
+      </w:r>
+    </w:p>
+    <w:p>
+      <w:pPr>
+        <w:ind w:firstLine="360"/>
+      </w:pPr>
+      <w:r>
+        <w:t xml:space="preserve">Para facilitar el trabajo de aplicaciones web existen </w:t>
+      </w:r>
+      <w:proofErr w:type="spellStart"/>
+      <w:r>
+        <w:t>framework</w:t>
+      </w:r>
+      <w:proofErr w:type="spellEnd"/>
+      <w:r>
+        <w:t xml:space="preserve"> o </w:t>
+      </w:r>
+      <w:proofErr w:type="spellStart"/>
+      <w:r>
+        <w:t>librerias</w:t>
+      </w:r>
+      <w:proofErr w:type="spellEnd"/>
+      <w:r>
+        <w:t>, que proporcionan códigos para facilitar la tarea de servicios web sin tener que crear servidores web especializados. Hay muchas tecnologías que abarcan un sinfín de problemas.</w:t>
+      </w:r>
+    </w:p>
+    <w:p>
+      <w:pPr>
+        <w:ind w:firstLine="360"/>
+      </w:pPr>
+    </w:p>
+    <w:p>
+      <w:pPr>
+        <w:keepNext/>
+        <w:ind w:firstLine="360"/>
+        <w:jc w:val="center"/>
+      </w:pPr>
+      <w:r>
+        <w:rPr>
+          <w:noProof/>
+          <w:lang w:val="es-ES_tradnl" w:eastAsia="es-ES_tradnl"/>
+        </w:rPr>
+        <w:drawing>
+          <wp:inline distT="0" distB="0" distL="0" distR="0" wp14:anchorId="29B1BE86" wp14:editId="22E6F5CB">
+            <wp:extent cx="3724275" cy="1210243"/>
+            <wp:effectExtent l="0" t="0" r="0" b="9525"/>
+            <wp:docPr id="6" name="Imagen 6"/>
+            <wp:cNvGraphicFramePr>
+              <a:graphicFrameLocks xmlns:a="http://schemas.openxmlformats.org/drawingml/2006/main" noChangeAspect="1"/>
+            </wp:cNvGraphicFramePr>
+            <a:graphic xmlns:a="http://schemas.openxmlformats.org/drawingml/2006/main">
+              <a:graphicData uri="http://schemas.openxmlformats.org/drawingml/2006/picture">
+                <pic:pic xmlns:pic="http://schemas.openxmlformats.org/drawingml/2006/picture">
+                  <pic:nvPicPr>
+                    <pic:cNvPr id="0" name=""/>
+                    <pic:cNvPicPr/>
+                  </pic:nvPicPr>
+                  <pic:blipFill>
+                    <a:blip r:embed="rId15"/>
+                    <a:stretch>
+                      <a:fillRect/>
+                    </a:stretch>
+                  </pic:blipFill>
+                  <pic:spPr>
+                    <a:xfrm>
+                      <a:off x="0" y="0"/>
+                      <a:ext cx="3736166" cy="1214107"/>
+                    </a:xfrm>
+                    <a:prstGeom prst="rect">
+                      <a:avLst/>
+                    </a:prstGeom>
+                  </pic:spPr>
+                </pic:pic>
+              </a:graphicData>
+            </a:graphic>
+          </wp:inline>
+        </w:drawing>
+      </w:r>
+    </w:p>
+    <w:p>
+      <w:pPr>
+        <w:pStyle w:val="Epgrafe"/>
+      </w:pPr>
+      <w:r>
+        <w:t xml:space="preserve">Ilustración </w:t>
+      </w:r>
+      <w:fldSimple w:instr=" SEQ Ilustración \* ARABIC ">
+        <w:r>
+          <w:rPr>
+            <w:noProof/>
+          </w:rPr>
+          <w:t>7</w:t>
+        </w:r>
+      </w:fldSimple>
+      <w:r>
+        <w:t xml:space="preserve"> (Logo Spring)</w:t>
+      </w:r>
+    </w:p>
+    <w:p>
+      <w:pPr>
+        <w:ind w:firstLine="360"/>
+      </w:pPr>
+    </w:p>
+    <w:p>
+      <w:pPr>
+        <w:ind w:firstLine="360"/>
+      </w:pPr>
+      <w:r>
+        <w:t xml:space="preserve">Una de ellas es Spring. Spring es un </w:t>
+      </w:r>
+      <w:proofErr w:type="spellStart"/>
+      <w:r>
+        <w:t>framework</w:t>
+      </w:r>
+      <w:proofErr w:type="spellEnd"/>
+      <w:r>
+        <w:t xml:space="preserve"> web basado en Java. Este </w:t>
+      </w:r>
+      <w:proofErr w:type="spellStart"/>
+      <w:r>
+        <w:t>framework</w:t>
+      </w:r>
+      <w:proofErr w:type="spellEnd"/>
+      <w:r>
+        <w:t xml:space="preserve"> está basado en una solución para  los problemas de inyección de dependencia. Más adelante evoluciono facilitando soluciones de servicios web como modelos MVC o REST además de un conjunto más amplio de soluciones.</w:t>
+      </w:r>
+    </w:p>
+    <w:p>
+      <w:pPr>
+        <w:ind w:firstLine="360"/>
+      </w:pPr>
+      <w:r>
+        <w:t>Spring REST se ocupa del mapeado de las peticiones HTTP enlazando las peticiones con clases contenedoras de métodos que gestionan las peticiones llamadas controladores. También se ocupa de la obtención de los datos recibidos y del procesado de datos para ser enviados.</w:t>
+      </w:r>
+    </w:p>
+    <w:p>
+      <w:pPr>
+        <w:ind w:firstLine="360"/>
+      </w:pPr>
+      <w:r>
+        <w:t xml:space="preserve">Como REST es una arquitectura basada en recursos, crearemos controladores para cada tipo de recurso. Cada controlador </w:t>
+      </w:r>
+      <w:r>
+        <w:t>tendrá</w:t>
+      </w:r>
+      <w:r>
+        <w:t xml:space="preserve"> los </w:t>
+      </w:r>
+      <w:r>
+        <w:t>métodos</w:t>
+      </w:r>
+      <w:r>
+        <w:t xml:space="preserve"> HTTP básicos implementados (GET</w:t>
+      </w:r>
+      <w:r>
+        <w:t xml:space="preserve">, PUT, DELETE…). </w:t>
+      </w:r>
+      <w:r>
+        <w:t>Pudiendo por ejemplo crear una entidad grupo, listar una ejecución o borrar un grupo.</w:t>
+      </w:r>
+    </w:p>
+    <w:p>
+      <w:pPr>
+        <w:ind w:firstLine="360"/>
+      </w:pPr>
+    </w:p>
+    <w:p/>
+    <w:p/>
+    <w:p>
+      <w:pPr>
+        <w:pStyle w:val="Ttulo3"/>
+        <w:numPr>
+          <w:ilvl w:val="2"/>
+          <w:numId w:val="18"/>
+        </w:numPr>
+        <w:rPr>
+          <w:color w:val="auto"/>
+          <w:sz w:val="56"/>
+          <w:szCs w:val="56"/>
+        </w:rPr>
+      </w:pPr>
+      <w:r>
+        <w:rPr>
+          <w:color w:val="auto"/>
+          <w:sz w:val="56"/>
+          <w:szCs w:val="56"/>
+        </w:rPr>
+        <w:t>Autenticación y sesión:</w:t>
+      </w:r>
+    </w:p>
+    <w:p>
+      <w:pPr>
+        <w:ind w:firstLine="360"/>
+      </w:pPr>
+    </w:p>
+    <w:p>
+      <w:pPr>
+        <w:ind w:firstLine="360"/>
+      </w:pPr>
+      <w:r>
+        <w:t xml:space="preserve">Aunque la </w:t>
+      </w:r>
+      <w:proofErr w:type="spellStart"/>
+      <w:r>
+        <w:t>gestion</w:t>
+      </w:r>
+      <w:proofErr w:type="spellEnd"/>
+      <w:r>
+        <w:t xml:space="preserve"> de la autenticación o el acceso podría haber sido gestionado por un </w:t>
+      </w:r>
+      <w:proofErr w:type="spellStart"/>
+      <w:r>
+        <w:t>framework</w:t>
+      </w:r>
+      <w:proofErr w:type="spellEnd"/>
+      <w:r>
+        <w:t xml:space="preserve"> o protocolo de autenticación y sesión</w:t>
+      </w:r>
+      <w:r>
+        <w:t xml:space="preserve"> con </w:t>
+      </w:r>
+      <w:proofErr w:type="spellStart"/>
+      <w:r>
+        <w:t>OpenMP</w:t>
+      </w:r>
+      <w:proofErr w:type="spellEnd"/>
+      <w:r>
+        <w:t xml:space="preserve">, </w:t>
+      </w:r>
+      <w:proofErr w:type="spellStart"/>
+      <w:r>
+        <w:t>OAuth</w:t>
+      </w:r>
+      <w:proofErr w:type="spellEnd"/>
+      <w:r>
+        <w:t xml:space="preserve">, </w:t>
+      </w:r>
+      <w:r>
+        <w:t xml:space="preserve">Spring </w:t>
+      </w:r>
+      <w:proofErr w:type="spellStart"/>
+      <w:r>
+        <w:t>session</w:t>
+      </w:r>
+      <w:proofErr w:type="spellEnd"/>
+      <w:r>
+        <w:t>. Se ha optado por la implementación de un sistema  propio, buscando la simplicidad y rapidez.</w:t>
+      </w:r>
+    </w:p>
+    <w:p>
+      <w:pPr>
+        <w:ind w:firstLine="360"/>
+      </w:pPr>
+      <w:r>
+        <w:t xml:space="preserve">Cada usuario que se conecte </w:t>
+      </w:r>
+      <w:r>
+        <w:t>al sistema se le asociara una sesión</w:t>
+      </w:r>
+      <w:r>
+        <w:t xml:space="preserve">, La cual será </w:t>
+      </w:r>
+      <w:r>
+        <w:t xml:space="preserve">gestionada por la capa REST. La capa REST mantendrá un conjunto de sesiones que </w:t>
+      </w:r>
+      <w:r>
+        <w:t xml:space="preserve">analizara </w:t>
+      </w:r>
+      <w:r>
+        <w:t xml:space="preserve">y borrara pasado un tiempo de inactividad. Los usuarios que deseen autenticarse deberán introducir </w:t>
+      </w:r>
+      <w:r>
+        <w:t>su identidad</w:t>
+      </w:r>
+      <w:r>
+        <w:t xml:space="preserve"> indicada en el modelo de datos (email y contraseña)</w:t>
+      </w:r>
+      <w:r>
+        <w:t>. A continuación se describe el diagrama de iteración del proceso de autenticación y sesión.</w:t>
+      </w:r>
+    </w:p>
+    <w:p>
+      <w:pPr>
+        <w:ind w:firstLine="360"/>
+      </w:pPr>
+      <w:r>
+        <w:t>PONER AQUÍ DIAGRAMA DE SECUENCIA</w:t>
+      </w:r>
+    </w:p>
+    <w:p>
+      <w:pPr>
+        <w:ind w:firstLine="360"/>
+      </w:pPr>
+      <w:r>
+        <w:t xml:space="preserve">Cuando el proceso de autenticación se termina exitosamente. Se genera un </w:t>
+      </w:r>
+      <w:proofErr w:type="spellStart"/>
+      <w:r>
+        <w:t>token</w:t>
+      </w:r>
+      <w:proofErr w:type="spellEnd"/>
+      <w:r>
+        <w:t xml:space="preserve"> de sesión que identifica a la sesión del sistema. </w:t>
+      </w:r>
+      <w:r>
+        <w:t xml:space="preserve">Toda iteración con el sistema, para la obtención de recursos, </w:t>
+      </w:r>
+      <w:proofErr w:type="spellStart"/>
+      <w:r>
+        <w:t>debera</w:t>
+      </w:r>
+      <w:proofErr w:type="spellEnd"/>
+      <w:r>
+        <w:t xml:space="preserve"> realizarse con el </w:t>
+      </w:r>
+      <w:proofErr w:type="spellStart"/>
+      <w:r>
+        <w:t>token</w:t>
+      </w:r>
+      <w:proofErr w:type="spellEnd"/>
+      <w:r>
+        <w:t xml:space="preserve"> de </w:t>
+      </w:r>
+      <w:proofErr w:type="spellStart"/>
+      <w:r>
+        <w:t>sesion</w:t>
+      </w:r>
+      <w:proofErr w:type="spellEnd"/>
+      <w:r>
+        <w:t xml:space="preserve">.  </w:t>
+      </w:r>
+    </w:p>
+    <w:p>
+      <w:pPr>
+        <w:ind w:firstLine="360"/>
+      </w:pPr>
+    </w:p>
+    <w:p>
+      <w:pPr>
+        <w:pStyle w:val="Ttulo3"/>
+        <w:numPr>
+          <w:ilvl w:val="2"/>
+          <w:numId w:val="18"/>
+        </w:numPr>
+        <w:rPr>
+          <w:color w:val="auto"/>
+          <w:sz w:val="56"/>
+          <w:szCs w:val="56"/>
+        </w:rPr>
+      </w:pPr>
+      <w:r>
+        <w:rPr>
+          <w:color w:val="auto"/>
+          <w:sz w:val="56"/>
+          <w:szCs w:val="56"/>
+        </w:rPr>
+        <w:t>Protocolo o diagrama de iteración general:</w:t>
+      </w:r>
+    </w:p>
+    <w:p>
+      <w:pPr>
+        <w:ind w:firstLine="360"/>
+      </w:pPr>
+      <w:r>
+        <w:t>Para la obtención de cada recurso se tendrá que seguir una iteración general.  Esta iteración siempre será la misma y no variara por diferentes recursos. Si se quiere saber qué tipos de recursos existen y como obtenerlos se recomienda leer el manual del usuario donde se indicaran todos los recursos.</w:t>
+      </w:r>
+    </w:p>
+    <w:p>
+      <w:pPr>
+        <w:ind w:firstLine="360"/>
+      </w:pPr>
+      <w:r>
+        <w:t>PONER AQUÍ DIAGRAMA DE SECUENCIA</w:t>
+      </w:r>
+    </w:p>
+    <w:p>
+      <w:pPr>
+        <w:ind w:firstLine="360"/>
+      </w:pPr>
+    </w:p>
+    <w:p>
+      <w:pPr>
+        <w:pStyle w:val="Ttulo2"/>
+        <w:numPr>
+          <w:ilvl w:val="1"/>
+          <w:numId w:val="18"/>
+        </w:numPr>
+        <w:rPr>
+          <w:color w:val="auto"/>
+          <w:sz w:val="56"/>
+          <w:szCs w:val="56"/>
+        </w:rPr>
+      </w:pPr>
+      <w:r>
+        <w:rPr>
+          <w:color w:val="auto"/>
+          <w:sz w:val="56"/>
+          <w:szCs w:val="56"/>
+        </w:rPr>
+        <w:t>DS-Subsistema repositorio W</w:t>
+      </w:r>
+      <w:r>
+        <w:rPr>
+          <w:color w:val="auto"/>
+          <w:sz w:val="56"/>
+          <w:szCs w:val="56"/>
+        </w:rPr>
+        <w:t xml:space="preserve">eb: Capa </w:t>
+      </w:r>
+      <w:r>
+        <w:rPr>
+          <w:color w:val="auto"/>
+          <w:sz w:val="56"/>
+          <w:szCs w:val="56"/>
+        </w:rPr>
+        <w:t>Negocio</w:t>
+      </w:r>
+    </w:p>
+    <w:p>
+      <w:pPr>
+        <w:ind w:firstLine="360"/>
+      </w:pPr>
+    </w:p>
+    <w:p>
+      <w:pPr>
+        <w:ind w:firstLine="360"/>
+      </w:pPr>
+      <w:r>
+        <w:t xml:space="preserve">La función principal de la capa negocio es el gestionar y operar las diferentes opciones de los servicios que proporciona el repositorio. Esta capa estará enteramente implementada en java sin la utilización de </w:t>
+      </w:r>
+      <w:proofErr w:type="spellStart"/>
+      <w:r>
+        <w:t>ningun</w:t>
+      </w:r>
+      <w:proofErr w:type="spellEnd"/>
+      <w:r>
+        <w:t xml:space="preserve"> </w:t>
+      </w:r>
+      <w:proofErr w:type="spellStart"/>
+      <w:r>
+        <w:t>framework</w:t>
+      </w:r>
+      <w:proofErr w:type="spellEnd"/>
+      <w:r>
+        <w:t>.</w:t>
+      </w:r>
+    </w:p>
+    <w:p>
+      <w:pPr>
+        <w:ind w:firstLine="360"/>
+      </w:pPr>
+      <w:r>
+        <w:lastRenderedPageBreak/>
+        <w:t xml:space="preserve">Esta capa estará implementada utilizando dos patrones de diseño. Estos patrones facilitan la utilización de códigos en su desarrollo y ampliaciones. La capa utiliza una </w:t>
+      </w:r>
+      <w:r>
+        <w:t>factoría</w:t>
+      </w:r>
+      <w:r>
+        <w:t xml:space="preserve"> </w:t>
+      </w:r>
+      <w:r>
+        <w:t>básica</w:t>
+      </w:r>
+      <w:r>
+        <w:t xml:space="preserve"> que crea los diversos </w:t>
+      </w:r>
+      <w:r>
+        <w:t xml:space="preserve"> servicios, los cuales serán implementados utilizando el tipo </w:t>
+      </w:r>
+      <w:proofErr w:type="spellStart"/>
+      <w:r>
+        <w:t>singleton</w:t>
+      </w:r>
+      <w:proofErr w:type="spellEnd"/>
+      <w:r>
+        <w:t xml:space="preserve"> para que su propia existencia sea única. </w:t>
+      </w:r>
+    </w:p>
+    <w:p>
+      <w:pPr>
+        <w:ind w:firstLine="360"/>
+      </w:pPr>
+      <w:r>
+        <w:rPr>
+          <w:noProof/>
+          <w:lang w:val="es-ES_tradnl" w:eastAsia="es-ES_tradnl"/>
+        </w:rPr>
+        <w:drawing>
+          <wp:inline distT="0" distB="0" distL="0" distR="0">
+            <wp:extent cx="5760085" cy="3168015"/>
+            <wp:effectExtent l="0" t="0" r="0" b="0"/>
+            <wp:docPr id="9" name="0 Imagen"/>
+            <wp:cNvGraphicFramePr>
+              <a:graphicFrameLocks xmlns:a="http://schemas.openxmlformats.org/drawingml/2006/main" noChangeAspect="1"/>
+            </wp:cNvGraphicFramePr>
+            <a:graphic xmlns:a="http://schemas.openxmlformats.org/drawingml/2006/main">
+              <a:graphicData uri="http://schemas.openxmlformats.org/drawingml/2006/picture">
+                <pic:pic xmlns:pic="http://schemas.openxmlformats.org/drawingml/2006/picture">
+                  <pic:nvPicPr>
+                    <pic:cNvPr id="0" name="Diagrama1.png"/>
+                    <pic:cNvPicPr/>
+                  </pic:nvPicPr>
+                  <pic:blipFill>
+                    <a:blip r:embed="rId16">
+                      <a:extLst>
+                        <a:ext uri="{28A0092B-C50C-407E-A947-70E740481C1C}">
+                          <a14:useLocalDpi xmlns:a14="http://schemas.microsoft.com/office/drawing/2010/main" val="0"/>
+                        </a:ext>
+                      </a:extLst>
+                    </a:blip>
+                    <a:stretch>
+                      <a:fillRect/>
+                    </a:stretch>
+                  </pic:blipFill>
+                  <pic:spPr>
+                    <a:xfrm>
+                      <a:off x="0" y="0"/>
+                      <a:ext cx="5760085" cy="3168015"/>
+                    </a:xfrm>
+                    <a:prstGeom prst="rect">
+                      <a:avLst/>
+                    </a:prstGeom>
+                  </pic:spPr>
+                </pic:pic>
+              </a:graphicData>
+            </a:graphic>
+          </wp:inline>
+        </w:drawing>
+      </w:r>
+    </w:p>
+    <w:p>
+      <w:pPr>
+        <w:ind w:firstLine="360"/>
+      </w:pPr>
+    </w:p>
+    <w:p>
+      <w:pPr>
+        <w:pStyle w:val="Ttulo2"/>
+        <w:numPr>
+          <w:ilvl w:val="1"/>
+          <w:numId w:val="18"/>
+        </w:numPr>
+        <w:rPr>
+          <w:color w:val="auto"/>
+          <w:sz w:val="56"/>
+        </w:rPr>
+      </w:pPr>
+      <w:r>
+        <w:rPr>
+          <w:color w:val="auto"/>
+          <w:sz w:val="56"/>
+        </w:rPr>
+        <w:t>DS- Subsistema repositorio: Capa de datos</w:t>
+      </w:r>
+    </w:p>
+    <w:p>
+      <w:pPr>
+        <w:ind w:firstLine="360"/>
+      </w:pPr>
+    </w:p>
+    <w:p>
+      <w:pPr>
+        <w:ind w:firstLine="360"/>
+      </w:pPr>
+      <w:r>
+        <w:t xml:space="preserve">El objetivo de la capa de datos es el de ser intermediario entre las demás capas y la base de datos. Esta capa traduce los datos de la base de datos en entidades del modelo e introduce datos nuevos en la base de datos.  </w:t>
+      </w:r>
+      <w:r>
+        <w:t>Para desarrollar esta capa se creara clases para la manipulación de datos de cada entidad en la base de datos. Todas ellas serán creadas por una clase factoría básica que implementara una interfaz básica para comunicarse con los demás módulos del subsistema.</w:t>
+      </w:r>
+    </w:p>
+    <w:p>
+      <w:pPr>
+        <w:ind w:firstLine="360"/>
+        <w:jc w:val="center"/>
+      </w:pPr>
+      <w:r>
+        <w:rPr>
+          <w:noProof/>
+          <w:lang w:val="es-ES_tradnl" w:eastAsia="es-ES_tradnl"/>
+        </w:rPr>
+        <w:lastRenderedPageBreak/>
+        <w:drawing>
+          <wp:inline distT="0" distB="0" distL="0" distR="0">
+            <wp:extent cx="4562475" cy="3938284"/>
+            <wp:effectExtent l="0" t="0" r="0" b="5080"/>
+            <wp:docPr id="10" name="0 Imagen"/>
+            <wp:cNvGraphicFramePr>
+              <a:graphicFrameLocks xmlns:a="http://schemas.openxmlformats.org/drawingml/2006/main" noChangeAspect="1"/>
+            </wp:cNvGraphicFramePr>
+            <a:graphic xmlns:a="http://schemas.openxmlformats.org/drawingml/2006/main">
+              <a:graphicData uri="http://schemas.openxmlformats.org/drawingml/2006/picture">
+                <pic:pic xmlns:pic="http://schemas.openxmlformats.org/drawingml/2006/picture">
+                  <pic:nvPicPr>
+                    <pic:cNvPr id="0" name="Diagrama2.png"/>
+                    <pic:cNvPicPr/>
+                  </pic:nvPicPr>
+                  <pic:blipFill>
+                    <a:blip r:embed="rId17">
+                      <a:extLst>
+                        <a:ext uri="{28A0092B-C50C-407E-A947-70E740481C1C}">
+                          <a14:useLocalDpi xmlns:a14="http://schemas.microsoft.com/office/drawing/2010/main" val="0"/>
+                        </a:ext>
+                      </a:extLst>
+                    </a:blip>
+                    <a:stretch>
+                      <a:fillRect/>
+                    </a:stretch>
+                  </pic:blipFill>
+                  <pic:spPr>
+                    <a:xfrm>
+                      <a:off x="0" y="0"/>
+                      <a:ext cx="4567730" cy="3942820"/>
+                    </a:xfrm>
+                    <a:prstGeom prst="rect">
+                      <a:avLst/>
+                    </a:prstGeom>
+                  </pic:spPr>
+                </pic:pic>
+              </a:graphicData>
+            </a:graphic>
+          </wp:inline>
+        </w:drawing>
+      </w:r>
+    </w:p>
+    <w:p>
+      <w:pPr>
+        <w:ind w:firstLine="360"/>
+      </w:pPr>
+      <w:r>
+        <w:t xml:space="preserve">Neo4j tiene a parte de las entidades relaciones entre ellas es por eso que necesitamos crear clases para la </w:t>
+      </w:r>
+      <w:proofErr w:type="spellStart"/>
+      <w:r>
+        <w:t>gestion</w:t>
+      </w:r>
+      <w:proofErr w:type="spellEnd"/>
+      <w:r>
+        <w:t xml:space="preserve"> de las relaciones. </w:t>
+      </w:r>
+    </w:p>
+    <w:p>
+      <w:pPr>
+        <w:ind w:firstLine="360"/>
+        <w:jc w:val="center"/>
+      </w:pPr>
+      <w:r>
+        <w:rPr>
+          <w:noProof/>
+          <w:lang w:val="es-ES_tradnl" w:eastAsia="es-ES_tradnl"/>
+        </w:rPr>
+        <w:drawing>
+          <wp:inline distT="0" distB="0" distL="0" distR="0">
+            <wp:extent cx="4391025" cy="3798035"/>
+            <wp:effectExtent l="0" t="0" r="0" b="0"/>
+            <wp:docPr id="11" name="0 Imagen"/>
+            <wp:cNvGraphicFramePr>
+              <a:graphicFrameLocks xmlns:a="http://schemas.openxmlformats.org/drawingml/2006/main" noChangeAspect="1"/>
+            </wp:cNvGraphicFramePr>
+            <a:graphic xmlns:a="http://schemas.openxmlformats.org/drawingml/2006/main">
+              <a:graphicData uri="http://schemas.openxmlformats.org/drawingml/2006/picture">
+                <pic:pic xmlns:pic="http://schemas.openxmlformats.org/drawingml/2006/picture">
+                  <pic:nvPicPr>
+                    <pic:cNvPr id="0" name="Diagrama3.png"/>
+                    <pic:cNvPicPr/>
+                  </pic:nvPicPr>
+                  <pic:blipFill>
+                    <a:blip r:embed="rId18">
+                      <a:extLst>
+                        <a:ext uri="{28A0092B-C50C-407E-A947-70E740481C1C}">
+                          <a14:useLocalDpi xmlns:a14="http://schemas.microsoft.com/office/drawing/2010/main" val="0"/>
+                        </a:ext>
+                      </a:extLst>
+                    </a:blip>
+                    <a:stretch>
+                      <a:fillRect/>
+                    </a:stretch>
+                  </pic:blipFill>
+                  <pic:spPr>
+                    <a:xfrm>
+                      <a:off x="0" y="0"/>
+                      <a:ext cx="4401447" cy="3807050"/>
+                    </a:xfrm>
+                    <a:prstGeom prst="rect">
+                      <a:avLst/>
+                    </a:prstGeom>
+                  </pic:spPr>
+                </pic:pic>
+              </a:graphicData>
+            </a:graphic>
+          </wp:inline>
+        </w:drawing>
+      </w:r>
+    </w:p>
+    <w:p>
+      <w:pPr>
+        <w:pStyle w:val="Ttulo2"/>
+        <w:numPr>
+          <w:ilvl w:val="1"/>
+          <w:numId w:val="18"/>
+        </w:numPr>
+        <w:rPr>
+          <w:color w:val="auto"/>
+          <w:sz w:val="56"/>
+        </w:rPr>
+      </w:pPr>
+      <w:r>
+        <w:rPr>
+          <w:color w:val="auto"/>
+          <w:sz w:val="56"/>
+        </w:rPr>
+        <w:lastRenderedPageBreak/>
+        <w:t>DS-Subsistema repositorio: Capa ejecución</w:t>
+      </w:r>
+    </w:p>
+    <w:p>
+      <w:pPr>
+        <w:ind w:firstLine="360"/>
+      </w:pPr>
+      <w:r>
+        <w:t>La capa ejecución tiene como objetivo ejecutar proyectos, monitorizar su ejecución y recoger su respuesta, para comunicarlo luego con las demás capas. Esta capa está totalmente implementada en java. La capa ejecución se comunica directamente con los Sistemas operativos y con los repositorios GIT. Para poder comunicarse con estos sistemas la capa utilizara librerías internas de java y externas.</w:t>
+      </w:r>
+    </w:p>
+    <w:p>
+      <w:r>
+        <w:t xml:space="preserve">   </w:t>
+      </w:r>
+    </w:p>
+    <w:p>
+      <w:pPr>
+        <w:pStyle w:val="Ttulo3"/>
+        <w:numPr>
+          <w:ilvl w:val="2"/>
+          <w:numId w:val="18"/>
+        </w:numPr>
+        <w:rPr>
+          <w:color w:val="auto"/>
+          <w:sz w:val="56"/>
+        </w:rPr>
+      </w:pPr>
+      <w:r>
+        <w:rPr>
+          <w:color w:val="auto"/>
+          <w:sz w:val="56"/>
+        </w:rPr>
+        <w:t>Sincronización de proyectos:</w:t>
+      </w:r>
+    </w:p>
+    <w:p>
+      <w:pPr>
+        <w:ind w:firstLine="360"/>
+      </w:pPr>
+    </w:p>
+    <w:p>
+      <w:pPr>
+        <w:ind w:firstLine="360"/>
+      </w:pPr>
+      <w:r>
+        <w:t>La capa de ejecución</w:t>
+      </w:r>
+      <w:r>
+        <w:t xml:space="preserve"> creara una jerarquía de proyectos en el sistema de archivos del sistema operativo, donde usando una librería externa , JGIT , actualizara  y descargara los datos de los proyectos. Cada proyecto que se vaya a crear se generara un espacio personal  donde se descargara la información. También se creara un sistema de monitorización de los proyectos actualizándose cada vez que se genera un cambio. </w:t>
+      </w:r>
+    </w:p>
+    <w:p>
+      <w:pPr>
+        <w:ind w:firstLine="360"/>
+      </w:pPr>
+      <w:proofErr w:type="spellStart"/>
+      <w:r>
+        <w:rPr>
+          <w:b/>
+        </w:rPr>
+        <w:t>JGit</w:t>
+      </w:r>
+      <w:proofErr w:type="spellEnd"/>
+      <w:r>
+        <w:rPr>
+          <w:b/>
+        </w:rPr>
+        <w:t xml:space="preserve"> </w:t>
+      </w:r>
+      <w:r>
+        <w:t>es una Liberia desarrollada por eclipse para facilitar la comunicación entre los repositorios GIT por parte de los clientes. Cualquier operación GIT puede ser realizada usando sus códigos. La capa de ejecución contendrá un servicio denominado servicio GIT que contendrá todas las operaciones.</w:t>
+      </w:r>
+    </w:p>
+    <w:p>
+      <w:pPr>
+        <w:pStyle w:val="Ttulo3"/>
+        <w:numPr>
+          <w:ilvl w:val="2"/>
+          <w:numId w:val="18"/>
+        </w:numPr>
+        <w:rPr>
+          <w:color w:val="auto"/>
+          <w:sz w:val="56"/>
+        </w:rPr>
+      </w:pPr>
+      <w:r>
+        <w:rPr>
+          <w:color w:val="auto"/>
+          <w:sz w:val="56"/>
+        </w:rPr>
+        <w:t>Ejecución de proyectos:</w:t>
+      </w:r>
+    </w:p>
+    <w:p>
+      <w:pPr>
+        <w:ind w:firstLine="360"/>
+      </w:pPr>
+    </w:p>
+    <w:p>
+      <w:pPr>
+        <w:ind w:firstLine="360"/>
+      </w:pPr>
+      <w:r>
+        <w:t>El principal objetivo de la capa de ejecución es la de ejecutar proyectos de diferentes índoles de manera genérica. Para ello se utilizara un patrón de diseño denominado factoría abstracta donde dependiendo del  tipo de proyecto que se ejecute se enlazara con el servicio que puede ejecutar el proyecto.</w:t>
+      </w:r>
+    </w:p>
+    <w:p>
+      <w:pPr>
+        <w:ind w:firstLine="360"/>
+      </w:pPr>
+      <w:r>
+        <w:t>Mientras los proyectos sean ejecutados se mantendrá un conjunto de referencias a los proyectos para comprobar el estados de los mismos, pudiendo parar las ejecuciones cuando desee el usuario.</w:t>
+      </w:r>
+    </w:p>
+    <w:p>
+      <w:pPr>
+        <w:ind w:firstLine="360"/>
+      </w:pPr>
+    </w:p>
+    <w:p>
+      <w:pPr>
+        <w:pStyle w:val="Ttulo3"/>
+        <w:numPr>
+          <w:ilvl w:val="2"/>
+          <w:numId w:val="18"/>
+        </w:numPr>
+        <w:rPr>
+          <w:color w:val="auto"/>
+          <w:sz w:val="56"/>
+        </w:rPr>
+      </w:pPr>
+      <w:r>
+        <w:rPr>
+          <w:color w:val="auto"/>
+          <w:sz w:val="56"/>
+        </w:rPr>
+        <w:lastRenderedPageBreak/>
+        <w:t>Respuestas de ejecuciones:</w:t>
+      </w:r>
+    </w:p>
+    <w:p>
+      <w:pPr>
+        <w:ind w:firstLine="360"/>
+      </w:pPr>
+      <w:r>
+        <w:t>La capa de ejecución tratara los datos de las ejecuciones de los proyectos. Tratando los datos y comunicándose con las demás capas con el objetivo de comunicárselo a los usuarios que los soliciten.</w:t>
+      </w:r>
+    </w:p>
+    <w:p>
+      <w:pPr>
         <w:pStyle w:val="Ttulo1"/>
         <w:numPr>
           <w:ilvl w:val="0"/>
@@ -6285,12 +7420,864 @@
         </w:rPr>
         <w:t>Diseño de sistema: Subsistema aplicación web</w:t>
       </w:r>
+    </w:p>
+    <w:p>
+      <w:pPr>
+        <w:ind w:firstLine="360"/>
+      </w:pPr>
+      <w:r>
+        <w:t>El subsistema aplicación web tiene varios objetivos del sistema general:</w:t>
+      </w:r>
+    </w:p>
+    <w:p>
+      <w:pPr>
+        <w:pStyle w:val="Prrafodelista"/>
+        <w:numPr>
+          <w:ilvl w:val="0"/>
+          <w:numId w:val="24"/>
+        </w:numPr>
+      </w:pPr>
+      <w:r>
+        <w:t>Comunicación con el usuario: El subsistema tendrá que proporcionar los medios necesarios para facilitar la comunicación entre el usuario y el repositorio.</w:t>
+      </w:r>
+    </w:p>
+    <w:p>
+      <w:pPr>
+        <w:pStyle w:val="Prrafodelista"/>
+        <w:numPr>
+          <w:ilvl w:val="0"/>
+          <w:numId w:val="24"/>
+        </w:numPr>
+      </w:pPr>
+      <w:r>
+        <w:t xml:space="preserve">API de comunicación del repositorio: El subsistema contendrá una </w:t>
+      </w:r>
+      <w:r>
+        <w:t>librería de apoyo para la comunicación entre el repositorio y la librería. Esta librería será independiente de la IU. Pudiendo utilizarse en cualquier programa que no sea el propio subsistema de aplicación web.</w:t>
+      </w:r>
+    </w:p>
+    <w:p>
+      <w:pPr>
+        <w:ind w:firstLine="708"/>
+      </w:pPr>
+      <w:r>
+        <w:t>El subsistema sigue un modelo- vista - controlador</w:t>
+      </w:r>
+      <w:r>
+        <w:t xml:space="preserve"> (MVC)</w:t>
+      </w:r>
+      <w:r>
+        <w:t>, donde se crearan distinto elementos que comunicaran se comunicaran con el usuario generando y recibiendo eventos. El modelo - vista - controlador es un modelo WEB</w:t>
+      </w:r>
+      <w:r>
+        <w:t xml:space="preserve"> para la realización de aplicaciones web. Las aplicaciones web contienen dos partes o lados. Cada lado está separado por su programa (“localización” lógica ) , estos son los elementos:</w:t>
+      </w:r>
+    </w:p>
+    <w:p>
+      <w:pPr>
+        <w:pStyle w:val="Prrafodelista"/>
+        <w:numPr>
+          <w:ilvl w:val="0"/>
+          <w:numId w:val="25"/>
+        </w:numPr>
+      </w:pPr>
+      <w:r>
+        <w:t>Lado servidor (</w:t>
+      </w:r>
+      <w:proofErr w:type="spellStart"/>
+      <w:r>
+        <w:t>backend</w:t>
+      </w:r>
+      <w:proofErr w:type="spellEnd"/>
+      <w:r>
+        <w:t>): El lado servidor es todo código que se ejecuta en el computador que contiene el servidor web. Los servidores suelen contener toda la información y códigos que luego serán enviados a los clientes cuando estos los solicitan.</w:t>
+      </w:r>
+    </w:p>
+    <w:p>
+      <w:pPr>
+        <w:pStyle w:val="Prrafodelista"/>
+        <w:numPr>
+          <w:ilvl w:val="0"/>
+          <w:numId w:val="25"/>
+        </w:numPr>
+      </w:pPr>
+      <w:r>
+        <w:t>Lado cliente (</w:t>
+      </w:r>
+      <w:proofErr w:type="spellStart"/>
+      <w:r>
+        <w:t>frontend</w:t>
+      </w:r>
+      <w:proofErr w:type="spellEnd"/>
+      <w:r>
+        <w:t xml:space="preserve">): El lado cliente son los navegadores web de los clientes que </w:t>
+      </w:r>
+      <w:proofErr w:type="spellStart"/>
+      <w:r>
+        <w:t>solitan</w:t>
+      </w:r>
+      <w:proofErr w:type="spellEnd"/>
+      <w:r>
+        <w:t xml:space="preserve"> los servicios web. Todo código dentro del navegador o recursos multimedia que interactúan con el cliente es el lado servidor.</w:t>
+      </w:r>
+    </w:p>
+    <w:p>
+      <w:pPr>
+        <w:ind w:firstLine="360"/>
+      </w:pPr>
+      <w:r>
+        <w:t xml:space="preserve">El modelo MVC es un modelo de arquitectura web que tiene en cuenta los dos lados gestionando la comunicación entre ellos mediante el HTTP. Aunque </w:t>
+      </w:r>
+      <w:r>
+        <w:t xml:space="preserve">podríamos realizar un servidor web y una funcionalidad que fabriquen páginas web personalizadas en función de los datos computados por el servidor. Existen muchos </w:t>
+      </w:r>
+      <w:proofErr w:type="spellStart"/>
+      <w:r>
+        <w:t>frameworks</w:t>
+      </w:r>
+      <w:proofErr w:type="spellEnd"/>
+      <w:r>
+        <w:t xml:space="preserve"> que facilitan la creación de estos sistemas.</w:t>
+      </w:r>
+    </w:p>
+    <w:p>
+      <w:pPr>
+        <w:ind w:firstLine="360"/>
+      </w:pPr>
+    </w:p>
+    <w:p>
+      <w:pPr>
+        <w:ind w:left="765"/>
+      </w:pPr>
+    </w:p>
+    <w:p>
+      <w:pPr>
+        <w:pStyle w:val="Ttulo2"/>
+        <w:numPr>
+          <w:ilvl w:val="1"/>
+          <w:numId w:val="18"/>
+        </w:numPr>
+        <w:rPr>
+          <w:color w:val="auto"/>
+          <w:sz w:val="56"/>
+          <w:szCs w:val="56"/>
+        </w:rPr>
+      </w:pPr>
+      <w:r>
+        <w:rPr>
+          <w:color w:val="auto"/>
+          <w:sz w:val="56"/>
+          <w:szCs w:val="56"/>
+        </w:rPr>
+        <w:lastRenderedPageBreak/>
+        <w:t xml:space="preserve">DS- Subsistema aplicación web: </w:t>
+      </w:r>
+      <w:r>
+        <w:rPr>
+          <w:color w:val="auto"/>
+          <w:sz w:val="56"/>
+          <w:szCs w:val="56"/>
+        </w:rPr>
+        <w:t>JavaScript y el peso del cómputo</w:t>
+      </w:r>
+    </w:p>
+    <w:p/>
+    <w:p>
+      <w:pPr>
+        <w:ind w:firstLine="708"/>
+      </w:pPr>
+      <w:r>
+        <w:t xml:space="preserve">Desde que nació JavaScript (JS), un lenguaje funcional que podía ser utilizado por los navegadores web. Los navegadores web empezaron a hacer cómputos de bajo calibre hasta llegar a cómputos complejos. Antes de la existencia de JS los modelos </w:t>
+      </w:r>
+      <w:r>
+        <w:t>MVC, como</w:t>
+      </w:r>
+      <w:r>
+        <w:t xml:space="preserve"> fue explicado en la introducción, todo el peso de la computación del modelo era </w:t>
+      </w:r>
+      <w:r>
+        <w:t>generado</w:t>
+      </w:r>
+      <w:r>
+        <w:t xml:space="preserve"> en el servidor. Era el servidor el que leía los eventos, los trataba y modificaba la</w:t>
+      </w:r>
+      <w:r>
+        <w:t>s</w:t>
+      </w:r>
+      <w:r>
+        <w:t xml:space="preserve"> página</w:t>
+      </w:r>
+      <w:r>
+        <w:t>s</w:t>
+      </w:r>
+      <w:r>
+        <w:t xml:space="preserve"> para enviársela al cliente. Todo esto conlleva un coste de red (a veces limitado como en</w:t>
+      </w:r>
+      <w:r>
+        <w:t xml:space="preserve"> los</w:t>
+      </w:r>
+      <w:r>
+        <w:t xml:space="preserve"> </w:t>
+      </w:r>
+      <w:r>
+        <w:t>móviles</w:t>
+      </w:r>
+      <w:r>
+        <w:t xml:space="preserve">) y de </w:t>
+      </w:r>
+      <w:r>
+        <w:t>cómputo</w:t>
+      </w:r>
+      <w:r>
+        <w:t xml:space="preserve"> en el servidor (teniendo miles o millones de clientes)</w:t>
+      </w:r>
+      <w:r>
+        <w:t xml:space="preserve">. </w:t>
+      </w:r>
+    </w:p>
+    <w:p>
+      <w:pPr>
+        <w:ind w:firstLine="708"/>
+      </w:pPr>
+      <w:r>
+        <w:t>Con l</w:t>
+      </w:r>
+      <w:r>
+        <w:t xml:space="preserve">a llegada de JS llego la creación de modelos MVC que se computaban en el </w:t>
+      </w:r>
+      <w:r>
+        <w:t>cliente</w:t>
+      </w:r>
+      <w:r>
+        <w:t xml:space="preserve">. Estos modelos </w:t>
+      </w:r>
+      <w:r>
+        <w:t>atraen los eventos y son tratados dentro del cliente,  sin tener que llamar al servidor, salvo en casos muy generales, que necesite un cambio de información importante y será necesario la llamada al servidor que será el que provea la información.</w:t>
+      </w:r>
+    </w:p>
+    <w:p>
+      <w:pPr>
+        <w:ind w:firstLine="708"/>
+      </w:pPr>
+      <w:r>
+        <w:t>¿Entonces que utilizar? ¿Todo el computo en el servidor? ¿Todo el computo en el cliente? ¿Mixto?</w:t>
+      </w:r>
+    </w:p>
+    <w:p>
+      <w:pPr>
+        <w:ind w:firstLine="708"/>
+      </w:pPr>
+      <w:r>
+        <w:t xml:space="preserve">En este TFG utilizaremos un sistema de todo el </w:t>
+      </w:r>
+      <w:r>
+        <w:t>cómputo</w:t>
+      </w:r>
+      <w:r>
+        <w:t xml:space="preserve"> en el cliente. </w:t>
+      </w:r>
+      <w:r>
+        <w:t>Para poder demostrar que en aplicaciones de clientes son igual de potentes que las tradicionales, donde todo el peso lo lleva el servidor. En este TFG todo el peso de cómputo en lo referente a IU de usuarios será llevado por el cliente. Siendo el servidor un mero repartidor de elementos y recursos web. Las razones de esta decisión serán explicadas en la memoria, donde se defenderá las razones del uso de esta decisión.</w:t>
+      </w:r>
+    </w:p>
+    <w:p>
+      <w:pPr>
+        <w:ind w:firstLine="708"/>
+      </w:pPr>
+      <w:r>
+        <w:t xml:space="preserve">Cabe destacar que para la realización de este subsistema utilizaremos JavaScript. Ya que es este lenguaje el que entienden los clientes web y es el lenguaje en el que están hechos los diversos </w:t>
+      </w:r>
+      <w:proofErr w:type="spellStart"/>
+      <w:r>
+        <w:t>frameworks</w:t>
+      </w:r>
+      <w:proofErr w:type="spellEnd"/>
+      <w:r>
+        <w:t>.</w:t>
+      </w:r>
+    </w:p>
+    <w:p>
+      <w:pPr>
+        <w:ind w:firstLine="708"/>
+      </w:pPr>
+    </w:p>
+    <w:p>
+      <w:pPr>
+        <w:ind w:firstLine="708"/>
+      </w:pPr>
+    </w:p>
+    <w:p/>
+    <w:p>
+      <w:pPr>
+        <w:pStyle w:val="Ttulo2"/>
+        <w:numPr>
+          <w:ilvl w:val="1"/>
+          <w:numId w:val="18"/>
+        </w:numPr>
+        <w:rPr>
+          <w:color w:val="auto"/>
+          <w:sz w:val="52"/>
+        </w:rPr>
+      </w:pPr>
+      <w:r>
+        <w:rPr>
+          <w:color w:val="auto"/>
+          <w:sz w:val="52"/>
+        </w:rPr>
+        <w:t>DS – Subsistema aplicación web</w:t>
+      </w:r>
+      <w:r>
+        <w:rPr>
+          <w:color w:val="auto"/>
+          <w:sz w:val="52"/>
+        </w:rPr>
+        <w:t>: Lado servidor</w:t>
+      </w:r>
+    </w:p>
+    <w:p>
+      <w:pPr>
+        <w:ind w:firstLine="708"/>
+      </w:pPr>
+    </w:p>
+    <w:p>
+      <w:pPr>
+        <w:ind w:firstLine="708"/>
+      </w:pPr>
+      <w:r>
+        <w:lastRenderedPageBreak/>
+        <w:t>Como se explica en el punto 5.1 el objetivo del servidor será el proporcionar y enviar por el medio de las tecnologías WEB, HTTP. Como HTTP es un protocolo de transporte de información genérico que puede ser usado  por cualquier lenguaje. Podremos crear el servidor web en cualquier lenguaje. Lenguaje utilizado deberá poder recibir peticiones HTTP, interpretar las peticiones HTTP del cliente, y proporcionar la información solicitada por el cliente.</w:t>
+      </w:r>
+    </w:p>
+    <w:p>
+      <w:pPr>
+        <w:ind w:firstLine="708"/>
+      </w:pPr>
+      <w:r>
+        <w:t xml:space="preserve">Utilizaremos </w:t>
+      </w:r>
+      <w:proofErr w:type="spellStart"/>
+      <w:r>
+        <w:t>framework</w:t>
+      </w:r>
+      <w:proofErr w:type="spellEnd"/>
+      <w:r>
+        <w:t xml:space="preserve"> básicos que proporcionan los lenguajes más utilizados  para realizar el servidor. Aunque podríamos usar el mismo lenguaje que el repositorio, los servicios que provee Java son complejos y llevan más tiempo gestionarlos que otros lenguajes como </w:t>
+      </w:r>
+      <w:proofErr w:type="spellStart"/>
+      <w:r>
+        <w:t>python</w:t>
+      </w:r>
+      <w:proofErr w:type="spellEnd"/>
+      <w:r>
+        <w:t xml:space="preserve"> o JavaScript, cuyos servidores web son muy sencillos y fáciles de usar.</w:t>
+      </w:r>
+    </w:p>
+    <w:p>
+      <w:pPr>
+        <w:ind w:firstLine="708"/>
+      </w:pPr>
+      <w:r>
+        <w:t>Es</w:t>
+      </w:r>
+      <w:r>
+        <w:t xml:space="preserve"> por eso que haremos un servidor web en JavaScript. La parte de servidores se denomina Node.js . Node.js no es más que un compilador de navegador web pero externalizado para ejecución en un servidor. Node.js tiene una librería propia denominada $http() esta librería gestiona toda petición entrante del protocolo HTTP. Para la interpretación de las peticiones y la realización de servidores web se utiliza el </w:t>
+      </w:r>
+      <w:proofErr w:type="spellStart"/>
+      <w:r>
+        <w:t>framework</w:t>
+      </w:r>
+      <w:proofErr w:type="spellEnd"/>
+      <w:r>
+        <w:t xml:space="preserve"> express.js.</w:t>
+      </w:r>
+    </w:p>
+    <w:p>
+      <w:pPr>
+        <w:ind w:firstLine="708"/>
+      </w:pPr>
+    </w:p>
+    <w:p>
+      <w:pPr>
+        <w:ind w:firstLine="708"/>
+        <w:jc w:val="center"/>
+      </w:pPr>
+      <w:r>
+        <w:rPr>
+          <w:noProof/>
+          <w:lang w:val="es-ES_tradnl" w:eastAsia="es-ES_tradnl"/>
+        </w:rPr>
+        <w:drawing>
+          <wp:inline distT="0" distB="0" distL="0" distR="0" wp14:anchorId="2471E6D2" wp14:editId="5C14A959">
+            <wp:extent cx="2743200" cy="1524000"/>
+            <wp:effectExtent l="0" t="0" r="0" b="0"/>
+            <wp:docPr id="12" name="Imagen 12"/>
+            <wp:cNvGraphicFramePr>
+              <a:graphicFrameLocks xmlns:a="http://schemas.openxmlformats.org/drawingml/2006/main" noChangeAspect="1"/>
+            </wp:cNvGraphicFramePr>
+            <a:graphic xmlns:a="http://schemas.openxmlformats.org/drawingml/2006/main">
+              <a:graphicData uri="http://schemas.openxmlformats.org/drawingml/2006/picture">
+                <pic:pic xmlns:pic="http://schemas.openxmlformats.org/drawingml/2006/picture">
+                  <pic:nvPicPr>
+                    <pic:cNvPr id="0" name=""/>
+                    <pic:cNvPicPr/>
+                  </pic:nvPicPr>
+                  <pic:blipFill>
+                    <a:blip r:embed="rId19"/>
+                    <a:stretch>
+                      <a:fillRect/>
+                    </a:stretch>
+                  </pic:blipFill>
+                  <pic:spPr>
+                    <a:xfrm>
+                      <a:off x="0" y="0"/>
+                      <a:ext cx="2743200" cy="1524000"/>
+                    </a:xfrm>
+                    <a:prstGeom prst="rect">
+                      <a:avLst/>
+                    </a:prstGeom>
+                  </pic:spPr>
+                </pic:pic>
+              </a:graphicData>
+            </a:graphic>
+          </wp:inline>
+        </w:drawing>
+      </w:r>
+    </w:p>
+    <w:p>
+      <w:pPr>
+        <w:ind w:firstLine="708"/>
+        <w:jc w:val="center"/>
+      </w:pPr>
+    </w:p>
+    <w:p>
+      <w:pPr>
+        <w:pStyle w:val="Ttulo3"/>
+        <w:numPr>
+          <w:ilvl w:val="2"/>
+          <w:numId w:val="18"/>
+        </w:numPr>
+        <w:rPr>
+          <w:color w:val="auto"/>
+          <w:sz w:val="56"/>
+        </w:rPr>
+      </w:pPr>
+      <w:r>
+        <w:rPr>
+          <w:color w:val="auto"/>
+          <w:sz w:val="56"/>
+        </w:rPr>
+        <w:t>Gestion de recursos</w:t>
+      </w:r>
+      <w:r>
+        <w:rPr>
+          <w:color w:val="auto"/>
+          <w:sz w:val="56"/>
+        </w:rPr>
+        <w:t>:</w:t>
+      </w:r>
+    </w:p>
+    <w:p/>
+    <w:p>
+      <w:pPr>
+        <w:ind w:firstLine="708"/>
+      </w:pPr>
+      <w:r>
+        <w:t xml:space="preserve">El objetivo principal del servidor será el gestionar los recursos. Para ello el servidor web creara una jerarquía y un espacio dominio http, para la petición de los recursos por parte del cliente. Cuando el cliente pida un recurso X en el dominio </w:t>
+      </w:r>
+      <w:r>
+        <w:t>HTTP.  E</w:t>
+      </w:r>
+      <w:r>
+        <w:t>ste dominio será interpretado por</w:t>
+      </w:r>
+      <w:r>
+        <w:t xml:space="preserve"> el servidor, obtenido el recurso</w:t>
+      </w:r>
+      <w:r>
+        <w:t xml:space="preserve"> </w:t>
+      </w:r>
+      <w:r>
+        <w:t>y enviado al cliente.</w:t>
+      </w:r>
+    </w:p>
+    <w:p>
+      <w:pPr>
+        <w:ind w:firstLine="708"/>
+      </w:pPr>
+    </w:p>
+    <w:p>
+      <w:pPr>
+        <w:pStyle w:val="Ttulo3"/>
+        <w:numPr>
+          <w:ilvl w:val="2"/>
+          <w:numId w:val="18"/>
+        </w:numPr>
+        <w:rPr>
+          <w:color w:val="auto"/>
+          <w:sz w:val="56"/>
+        </w:rPr>
+      </w:pPr>
+      <w:r>
+        <w:rPr>
+          <w:color w:val="auto"/>
+          <w:sz w:val="56"/>
+        </w:rPr>
+        <w:t>Creación de cuentas:</w:t>
+      </w:r>
+    </w:p>
+    <w:p/>
+    <w:p>
+      <w:pPr>
+        <w:ind w:firstLine="708"/>
+      </w:pPr>
+      <w:r>
+        <w:t xml:space="preserve">Para una mejor seguridad en el sistema, solo las cuentas enviadas al sistema mediante el servidor web al repositorio serán gestionadas. El servidor deberá proveer un controlador y un </w:t>
+      </w:r>
+      <w:r>
+        <w:lastRenderedPageBreak/>
+        <w:t xml:space="preserve">modelo para la </w:t>
+      </w:r>
+      <w:proofErr w:type="spellStart"/>
+      <w:r>
+        <w:t>gestion</w:t>
+      </w:r>
+      <w:proofErr w:type="spellEnd"/>
+      <w:r>
+        <w:t xml:space="preserve"> de la creación de cuentas. El servidor deberá tratar los eventos de la creación de la cuenta. Tratar la cuenta y enviarla al repositorio. También deberá esperar a la respuesta, tratarla e enviarla.</w:t>
+      </w:r>
+    </w:p>
+    <w:p>
+      <w:pPr>
+        <w:pStyle w:val="Ttulo2"/>
+        <w:numPr>
+          <w:ilvl w:val="1"/>
+          <w:numId w:val="18"/>
+        </w:numPr>
+        <w:rPr>
+          <w:color w:val="auto"/>
+          <w:sz w:val="56"/>
+        </w:rPr>
+      </w:pPr>
+      <w:r>
+        <w:rPr>
+          <w:color w:val="auto"/>
+          <w:sz w:val="56"/>
+        </w:rPr>
+        <w:t>DS-Subsistema aplicación web: Lado cliente</w:t>
+      </w:r>
+    </w:p>
+    <w:p>
+      <w:pPr>
+        <w:ind w:firstLine="708"/>
+      </w:pPr>
+    </w:p>
+    <w:p>
+      <w:pPr>
+        <w:ind w:firstLine="708"/>
+      </w:pPr>
+      <w:r>
+        <w:t>El objetivo del lado del cliente es obtener todos los eventos que interactúa el cliente. Comprenderlos, analizarlos y dar una respuesta coherente al evento. El lado del cliente como se ha explicado en el punto 5.1 contendrá el total del cómputo de la aplicación.</w:t>
+      </w:r>
+      <w:r>
+        <w:t xml:space="preserve">  Aunque todo el cómputo de la aplicación lo lleva el cliente, se seguirá usando el modelo  MVC. Ya que es el predominante en aplicaciones web, sea la ejecución en el cliente o en el servidor.</w:t>
+      </w:r>
+    </w:p>
+    <w:p>
+      <w:pPr>
+        <w:ind w:firstLine="708"/>
+      </w:pPr>
+      <w:r>
+        <w:t xml:space="preserve"> </w:t>
+      </w:r>
+    </w:p>
+    <w:p>
+      <w:pPr>
+        <w:pStyle w:val="Ttulo3"/>
+        <w:numPr>
+          <w:ilvl w:val="2"/>
+          <w:numId w:val="18"/>
+        </w:numPr>
+        <w:rPr>
+          <w:color w:val="auto"/>
+          <w:sz w:val="56"/>
+        </w:rPr>
+      </w:pPr>
+      <w:r>
+        <w:rPr>
+          <w:color w:val="auto"/>
+          <w:sz w:val="56"/>
+        </w:rPr>
+        <w:t>Angular.js: El MVC en el cliente</w:t>
+      </w:r>
+    </w:p>
+    <w:p>
+      <w:pPr>
+        <w:ind w:firstLine="708"/>
+      </w:pPr>
+      <w:r>
+        <w:t xml:space="preserve">Con la evolución del JavaScript nacieron </w:t>
+      </w:r>
+      <w:proofErr w:type="spellStart"/>
+      <w:r>
+        <w:t>frameworks</w:t>
+      </w:r>
+      <w:proofErr w:type="spellEnd"/>
+      <w:r>
+        <w:t xml:space="preserve"> que facilitaban la ejecución de cómputos en el </w:t>
+      </w:r>
+      <w:proofErr w:type="spellStart"/>
+      <w:r>
+        <w:t>frontend</w:t>
+      </w:r>
+      <w:proofErr w:type="spellEnd"/>
+      <w:r>
+        <w:t xml:space="preserve"> (lado cliente), uno de ellos es Angular.js. Angular utiliza un modelo MVC  en el </w:t>
+      </w:r>
+      <w:r>
+        <w:t xml:space="preserve">cliente, con apoyo mediante AJAX a un servidor </w:t>
+      </w:r>
+      <w:proofErr w:type="spellStart"/>
+      <w:r>
+        <w:t>backend</w:t>
+      </w:r>
+      <w:proofErr w:type="spellEnd"/>
+      <w:r>
+        <w:t xml:space="preserve"> que le </w:t>
+      </w:r>
+      <w:r>
+        <w:t>despliega</w:t>
+      </w:r>
+      <w:r>
+        <w:t xml:space="preserve"> un chorro de datos no elaborados para su muestra al usuario.</w:t>
+      </w:r>
+    </w:p>
+    <w:p>
+      <w:pPr>
+        <w:ind w:firstLine="708"/>
+      </w:pPr>
+      <w:r>
+        <w:drawing>
+          <wp:inline distT="0" distB="0" distL="0" distR="0" wp14:anchorId="5DFC7164" wp14:editId="12B1F679">
+            <wp:extent cx="4714875" cy="2838450"/>
+            <wp:effectExtent l="0" t="0" r="9525" b="0"/>
+            <wp:docPr id="14" name="Imagen 14"/>
+            <wp:cNvGraphicFramePr>
+              <a:graphicFrameLocks xmlns:a="http://schemas.openxmlformats.org/drawingml/2006/main" noChangeAspect="1"/>
+            </wp:cNvGraphicFramePr>
+            <a:graphic xmlns:a="http://schemas.openxmlformats.org/drawingml/2006/main">
+              <a:graphicData uri="http://schemas.openxmlformats.org/drawingml/2006/picture">
+                <pic:pic xmlns:pic="http://schemas.openxmlformats.org/drawingml/2006/picture">
+                  <pic:nvPicPr>
+                    <pic:cNvPr id="0" name=""/>
+                    <pic:cNvPicPr/>
+                  </pic:nvPicPr>
+                  <pic:blipFill>
+                    <a:blip r:embed="rId20"/>
+                    <a:stretch>
+                      <a:fillRect/>
+                    </a:stretch>
+                  </pic:blipFill>
+                  <pic:spPr>
+                    <a:xfrm>
+                      <a:off x="0" y="0"/>
+                      <a:ext cx="4714875" cy="2838450"/>
+                    </a:xfrm>
+                    <a:prstGeom prst="rect">
+                      <a:avLst/>
+                    </a:prstGeom>
+                  </pic:spPr>
+                </pic:pic>
+              </a:graphicData>
+            </a:graphic>
+          </wp:inline>
+        </w:drawing>
+      </w:r>
+    </w:p>
+    <w:p>
+      <w:pPr>
+        <w:ind w:firstLine="708"/>
+      </w:pPr>
+      <w:r>
+        <w:t>Como se puede ver en la imagen el modelo MVC de angular mantiene los 3 componentes principales del modelo (</w:t>
+      </w:r>
+      <w:r>
+        <w:t>Modelo, vista</w:t>
+      </w:r>
+      <w:r>
+        <w:t xml:space="preserve"> y controlador)</w:t>
+      </w:r>
+      <w:r>
+        <w:t>:</w:t>
+      </w:r>
+    </w:p>
+    <w:p>
+      <w:pPr>
+        <w:pStyle w:val="Prrafodelista"/>
+        <w:numPr>
+          <w:ilvl w:val="0"/>
+          <w:numId w:val="26"/>
+        </w:numPr>
+      </w:pPr>
+      <w:r>
+        <w:lastRenderedPageBreak/>
+        <w:t>Vista: La vista  a modificar se realiza sobre el HTML como en las plantillas de modelos MVC de servidor. La diferencia es que las plantillas se transforman en variables que se iniciaran por los controladores cuando su ciclo de vida se inicie.</w:t>
+      </w:r>
+    </w:p>
+    <w:p>
+      <w:pPr>
+        <w:pStyle w:val="Prrafodelista"/>
+        <w:numPr>
+          <w:ilvl w:val="0"/>
+          <w:numId w:val="26"/>
+        </w:numPr>
+      </w:pPr>
+      <w:r>
+        <w:t xml:space="preserve">Controlador: Los controladores gestionan los estados, crean eventos para el usuario e inyectan la información a los modelos. Esto no varía mucho de los MVC tradicionales, la mejora de Angular.js frente a los </w:t>
+      </w:r>
+      <w:r>
+        <w:t>demás</w:t>
+      </w:r>
+      <w:r>
+        <w:t xml:space="preserve"> controladores convencionales son las directivas, las cuales, son elementos HTML que llevan enlazado una estructura MVC fija.</w:t>
+      </w:r>
+    </w:p>
+    <w:p>
+      <w:pPr>
+        <w:pStyle w:val="Prrafodelista"/>
+        <w:numPr>
+          <w:ilvl w:val="0"/>
+          <w:numId w:val="26"/>
+        </w:numPr>
+      </w:pPr>
+      <w:r>
+        <w:t xml:space="preserve">Modelo: los modelos rellenan muestran la interfaz de usuario en función de los datos entregados por el controlador. En angular no se difiere mucho de los modelos tradicionales </w:t>
+      </w:r>
+      <w:r>
+        <w:t>MVC, salvo la mejora de que el controlador pueda manejar el CSS de la página web como si fuera un dato mismo del usuario.</w:t>
+      </w:r>
+    </w:p>
+    <w:p>
+      <w:pPr>
+        <w:pStyle w:val="Ttulo3"/>
+        <w:ind w:firstLine="708"/>
+      </w:pPr>
       <w:bookmarkStart w:id="0" w:name="_GoBack"/>
       <w:bookmarkEnd w:id="0"/>
+      <w:r>
+        <w:rPr>
+          <w:color w:val="auto"/>
+          <w:sz w:val="56"/>
+        </w:rPr>
+        <w:t>5.3.2 Estructura General de la aplicación</w:t>
+      </w:r>
+      <w:r>
+        <w:t xml:space="preserve"> </w:t>
+      </w:r>
+    </w:p>
+    <w:p/>
+    <w:p>
+      <w:pPr>
+        <w:ind w:left="708"/>
+      </w:pPr>
+      <w:r>
+        <w:t>La estructura general de la aplicación será una jerarquía de controladores y  directivas (las directivas contienen a su vez controladores y otras directivas)</w:t>
+      </w:r>
+      <w:r>
+        <w:t>.</w:t>
+      </w:r>
+    </w:p>
+    <w:p>
+      <w:pPr>
+        <w:ind w:left="708"/>
+      </w:pPr>
+    </w:p>
+    <w:p>
+      <w:pPr>
+        <w:ind w:left="708"/>
+        <w:jc w:val="center"/>
+      </w:pPr>
+      <w:r>
+        <w:drawing>
+          <wp:inline distT="0" distB="0" distL="0" distR="0" wp14:anchorId="77B8886E" wp14:editId="1C61A366">
+            <wp:extent cx="5612130" cy="2235200"/>
+            <wp:effectExtent l="0" t="0" r="7620" b="0"/>
+            <wp:docPr id="15" name="Imagen 15"/>
+            <wp:cNvGraphicFramePr>
+              <a:graphicFrameLocks xmlns:a="http://schemas.openxmlformats.org/drawingml/2006/main" noChangeAspect="1"/>
+            </wp:cNvGraphicFramePr>
+            <a:graphic xmlns:a="http://schemas.openxmlformats.org/drawingml/2006/main">
+              <a:graphicData uri="http://schemas.openxmlformats.org/drawingml/2006/picture">
+                <pic:pic xmlns:pic="http://schemas.openxmlformats.org/drawingml/2006/picture">
+                  <pic:nvPicPr>
+                    <pic:cNvPr id="0" name=""/>
+                    <pic:cNvPicPr/>
+                  </pic:nvPicPr>
+                  <pic:blipFill>
+                    <a:blip r:embed="rId21"/>
+                    <a:stretch>
+                      <a:fillRect/>
+                    </a:stretch>
+                  </pic:blipFill>
+                  <pic:spPr>
+                    <a:xfrm>
+                      <a:off x="0" y="0"/>
+                      <a:ext cx="5612130" cy="2235200"/>
+                    </a:xfrm>
+                    <a:prstGeom prst="rect">
+                      <a:avLst/>
+                    </a:prstGeom>
+                  </pic:spPr>
+                </pic:pic>
+              </a:graphicData>
+            </a:graphic>
+          </wp:inline>
+        </w:drawing>
+      </w:r>
+    </w:p>
+    <w:p>
+      <w:pPr>
+        <w:ind w:left="1068" w:firstLine="348"/>
+      </w:pPr>
+      <w:r>
+        <w:t xml:space="preserve">La vista general llama a un conjunto de </w:t>
+      </w:r>
+      <w:r>
+        <w:t>controladores que cargan los modelos que contienen las vistas generando una vista personalizada para cada usuario. Cada vista puede contener una directiva la cual a su vez está cargada por un conjunto de controladores, modelos y vistas, siendo un árbol en profundidad.</w:t>
+      </w:r>
+    </w:p>
+    <w:p>
+      <w:pPr>
+        <w:ind w:left="1068"/>
+      </w:pPr>
+      <w:r>
+        <w:tab/>
+        <w:t>Siguiendo estas directrices crearemos para cada elemento de los menús un controlador con una vista asignada (prototipos de IU del análisis), y para cada funcionalidad individual de los menús crearemos directivas que se gestionen con controladores internos.</w:t>
+      </w:r>
+    </w:p>
+    <w:p>
+      <w:pPr>
+        <w:ind w:left="1068"/>
+      </w:pPr>
+    </w:p>
+    <w:p>
+      <w:pPr>
+        <w:pStyle w:val="Prrafodelista"/>
+        <w:ind w:left="1428"/>
+      </w:pPr>
+    </w:p>
+    <w:p>
+      <w:pPr>
+        <w:ind w:firstLine="708"/>
+      </w:pPr>
+    </w:p>
+    <w:p>
+      <w:pPr>
+        <w:pStyle w:val="Ttulo4"/>
+      </w:pPr>
     </w:p>
     <w:sectPr>
-      <w:headerReference w:type="default" r:id="rId15"/>
-      <w:footerReference w:type="default" r:id="rId16"/>
+      <w:headerReference w:type="default" r:id="rId22"/>
+      <w:footerReference w:type="default" r:id="rId23"/>
       <w:pgSz w:w="11906" w:h="16838"/>
       <w:pgMar w:top="1701" w:right="1134" w:bottom="1134" w:left="1701" w:header="284" w:footer="301" w:gutter="0"/>
       <w:cols w:space="708"/>
@@ -6538,7 +8525,7 @@
                               <w:sz w:val="24"/>
                               <w:szCs w:val="24"/>
                             </w:rPr>
-                            <w:t>14</w:t>
+                            <w:t>24</w:t>
                           </w:r>
                           <w:r>
                             <w:rPr>
@@ -6670,7 +8657,7 @@
                         <w:sz w:val="24"/>
                         <w:szCs w:val="24"/>
                       </w:rPr>
-                      <w:t>14</w:t>
+                      <w:t>24</w:t>
                     </w:r>
                     <w:r>
                       <w:rPr>
@@ -7321,6 +9308,232 @@
     </w:lvl>
   </w:abstractNum>
   <w:abstractNum w:abstractNumId="5">
+    <w:nsid w:val="20516A7B"/>
+    <w:multiLevelType w:val="hybridMultilevel"/>
+    <w:tmpl w:val="76CA8846"/>
+    <w:lvl w:ilvl="0" w:tplc="040A0001">
+      <w:start w:val="1"/>
+      <w:numFmt w:val="bullet"/>
+      <w:lvlText w:val=""/>
+      <w:lvlJc w:val="left"/>
+      <w:pPr>
+        <w:ind w:left="720" w:hanging="360"/>
+      </w:pPr>
+      <w:rPr>
+        <w:rFonts w:ascii="Symbol" w:hAnsi="Symbol" w:hint="default"/>
+      </w:rPr>
+    </w:lvl>
+    <w:lvl w:ilvl="1" w:tplc="040A0003" w:tentative="1">
+      <w:start w:val="1"/>
+      <w:numFmt w:val="bullet"/>
+      <w:lvlText w:val="o"/>
+      <w:lvlJc w:val="left"/>
+      <w:pPr>
+        <w:ind w:left="1440" w:hanging="360"/>
+      </w:pPr>
+      <w:rPr>
+        <w:rFonts w:ascii="Courier" w:hAnsi="Courier" w:hint="default"/>
+      </w:rPr>
+    </w:lvl>
+    <w:lvl w:ilvl="2" w:tplc="040A0005" w:tentative="1">
+      <w:start w:val="1"/>
+      <w:numFmt w:val="bullet"/>
+      <w:lvlText w:val=""/>
+      <w:lvlJc w:val="left"/>
+      <w:pPr>
+        <w:ind w:left="2160" w:hanging="360"/>
+      </w:pPr>
+      <w:rPr>
+        <w:rFonts w:ascii="Wingdings" w:hAnsi="Wingdings" w:hint="default"/>
+      </w:rPr>
+    </w:lvl>
+    <w:lvl w:ilvl="3" w:tplc="040A0001" w:tentative="1">
+      <w:start w:val="1"/>
+      <w:numFmt w:val="bullet"/>
+      <w:lvlText w:val=""/>
+      <w:lvlJc w:val="left"/>
+      <w:pPr>
+        <w:ind w:left="2880" w:hanging="360"/>
+      </w:pPr>
+      <w:rPr>
+        <w:rFonts w:ascii="Symbol" w:hAnsi="Symbol" w:hint="default"/>
+      </w:rPr>
+    </w:lvl>
+    <w:lvl w:ilvl="4" w:tplc="040A0003" w:tentative="1">
+      <w:start w:val="1"/>
+      <w:numFmt w:val="bullet"/>
+      <w:lvlText w:val="o"/>
+      <w:lvlJc w:val="left"/>
+      <w:pPr>
+        <w:ind w:left="3600" w:hanging="360"/>
+      </w:pPr>
+      <w:rPr>
+        <w:rFonts w:ascii="Courier" w:hAnsi="Courier" w:hint="default"/>
+      </w:rPr>
+    </w:lvl>
+    <w:lvl w:ilvl="5" w:tplc="040A0005" w:tentative="1">
+      <w:start w:val="1"/>
+      <w:numFmt w:val="bullet"/>
+      <w:lvlText w:val=""/>
+      <w:lvlJc w:val="left"/>
+      <w:pPr>
+        <w:ind w:left="4320" w:hanging="360"/>
+      </w:pPr>
+      <w:rPr>
+        <w:rFonts w:ascii="Wingdings" w:hAnsi="Wingdings" w:hint="default"/>
+      </w:rPr>
+    </w:lvl>
+    <w:lvl w:ilvl="6" w:tplc="040A0001" w:tentative="1">
+      <w:start w:val="1"/>
+      <w:numFmt w:val="bullet"/>
+      <w:lvlText w:val=""/>
+      <w:lvlJc w:val="left"/>
+      <w:pPr>
+        <w:ind w:left="5040" w:hanging="360"/>
+      </w:pPr>
+      <w:rPr>
+        <w:rFonts w:ascii="Symbol" w:hAnsi="Symbol" w:hint="default"/>
+      </w:rPr>
+    </w:lvl>
+    <w:lvl w:ilvl="7" w:tplc="040A0003" w:tentative="1">
+      <w:start w:val="1"/>
+      <w:numFmt w:val="bullet"/>
+      <w:lvlText w:val="o"/>
+      <w:lvlJc w:val="left"/>
+      <w:pPr>
+        <w:ind w:left="5760" w:hanging="360"/>
+      </w:pPr>
+      <w:rPr>
+        <w:rFonts w:ascii="Courier" w:hAnsi="Courier" w:hint="default"/>
+      </w:rPr>
+    </w:lvl>
+    <w:lvl w:ilvl="8" w:tplc="040A0005" w:tentative="1">
+      <w:start w:val="1"/>
+      <w:numFmt w:val="bullet"/>
+      <w:lvlText w:val=""/>
+      <w:lvlJc w:val="left"/>
+      <w:pPr>
+        <w:ind w:left="6480" w:hanging="360"/>
+      </w:pPr>
+      <w:rPr>
+        <w:rFonts w:ascii="Wingdings" w:hAnsi="Wingdings" w:hint="default"/>
+      </w:rPr>
+    </w:lvl>
+  </w:abstractNum>
+  <w:abstractNum w:abstractNumId="6">
+    <w:nsid w:val="210B5D8D"/>
+    <w:multiLevelType w:val="hybridMultilevel"/>
+    <w:tmpl w:val="63C8654A"/>
+    <w:lvl w:ilvl="0" w:tplc="040A0001">
+      <w:start w:val="1"/>
+      <w:numFmt w:val="bullet"/>
+      <w:lvlText w:val=""/>
+      <w:lvlJc w:val="left"/>
+      <w:pPr>
+        <w:ind w:left="1428" w:hanging="360"/>
+      </w:pPr>
+      <w:rPr>
+        <w:rFonts w:ascii="Symbol" w:hAnsi="Symbol" w:hint="default"/>
+      </w:rPr>
+    </w:lvl>
+    <w:lvl w:ilvl="1" w:tplc="040A0003" w:tentative="1">
+      <w:start w:val="1"/>
+      <w:numFmt w:val="bullet"/>
+      <w:lvlText w:val="o"/>
+      <w:lvlJc w:val="left"/>
+      <w:pPr>
+        <w:ind w:left="2148" w:hanging="360"/>
+      </w:pPr>
+      <w:rPr>
+        <w:rFonts w:ascii="Courier" w:hAnsi="Courier" w:hint="default"/>
+      </w:rPr>
+    </w:lvl>
+    <w:lvl w:ilvl="2" w:tplc="040A0005" w:tentative="1">
+      <w:start w:val="1"/>
+      <w:numFmt w:val="bullet"/>
+      <w:lvlText w:val=""/>
+      <w:lvlJc w:val="left"/>
+      <w:pPr>
+        <w:ind w:left="2868" w:hanging="360"/>
+      </w:pPr>
+      <w:rPr>
+        <w:rFonts w:ascii="Wingdings" w:hAnsi="Wingdings" w:hint="default"/>
+      </w:rPr>
+    </w:lvl>
+    <w:lvl w:ilvl="3" w:tplc="040A0001" w:tentative="1">
+      <w:start w:val="1"/>
+      <w:numFmt w:val="bullet"/>
+      <w:lvlText w:val=""/>
+      <w:lvlJc w:val="left"/>
+      <w:pPr>
+        <w:ind w:left="3588" w:hanging="360"/>
+      </w:pPr>
+      <w:rPr>
+        <w:rFonts w:ascii="Symbol" w:hAnsi="Symbol" w:hint="default"/>
+      </w:rPr>
+    </w:lvl>
+    <w:lvl w:ilvl="4" w:tplc="040A0003" w:tentative="1">
+      <w:start w:val="1"/>
+      <w:numFmt w:val="bullet"/>
+      <w:lvlText w:val="o"/>
+      <w:lvlJc w:val="left"/>
+      <w:pPr>
+        <w:ind w:left="4308" w:hanging="360"/>
+      </w:pPr>
+      <w:rPr>
+        <w:rFonts w:ascii="Courier" w:hAnsi="Courier" w:hint="default"/>
+      </w:rPr>
+    </w:lvl>
+    <w:lvl w:ilvl="5" w:tplc="040A0005" w:tentative="1">
+      <w:start w:val="1"/>
+      <w:numFmt w:val="bullet"/>
+      <w:lvlText w:val=""/>
+      <w:lvlJc w:val="left"/>
+      <w:pPr>
+        <w:ind w:left="5028" w:hanging="360"/>
+      </w:pPr>
+      <w:rPr>
+        <w:rFonts w:ascii="Wingdings" w:hAnsi="Wingdings" w:hint="default"/>
+      </w:rPr>
+    </w:lvl>
+    <w:lvl w:ilvl="6" w:tplc="040A0001" w:tentative="1">
+      <w:start w:val="1"/>
+      <w:numFmt w:val="bullet"/>
+      <w:lvlText w:val=""/>
+      <w:lvlJc w:val="left"/>
+      <w:pPr>
+        <w:ind w:left="5748" w:hanging="360"/>
+      </w:pPr>
+      <w:rPr>
+        <w:rFonts w:ascii="Symbol" w:hAnsi="Symbol" w:hint="default"/>
+      </w:rPr>
+    </w:lvl>
+    <w:lvl w:ilvl="7" w:tplc="040A0003" w:tentative="1">
+      <w:start w:val="1"/>
+      <w:numFmt w:val="bullet"/>
+      <w:lvlText w:val="o"/>
+      <w:lvlJc w:val="left"/>
+      <w:pPr>
+        <w:ind w:left="6468" w:hanging="360"/>
+      </w:pPr>
+      <w:rPr>
+        <w:rFonts w:ascii="Courier" w:hAnsi="Courier" w:hint="default"/>
+      </w:rPr>
+    </w:lvl>
+    <w:lvl w:ilvl="8" w:tplc="040A0005" w:tentative="1">
+      <w:start w:val="1"/>
+      <w:numFmt w:val="bullet"/>
+      <w:lvlText w:val=""/>
+      <w:lvlJc w:val="left"/>
+      <w:pPr>
+        <w:ind w:left="7188" w:hanging="360"/>
+      </w:pPr>
+      <w:rPr>
+        <w:rFonts w:ascii="Wingdings" w:hAnsi="Wingdings" w:hint="default"/>
+      </w:rPr>
+    </w:lvl>
+  </w:abstractNum>
+  <w:abstractNum w:abstractNumId="7">
     <w:nsid w:val="305E3B93"/>
     <w:multiLevelType w:val="hybridMultilevel"/>
     <w:tmpl w:val="7B561B0E"/>
@@ -7433,7 +9646,7 @@
       </w:rPr>
     </w:lvl>
   </w:abstractNum>
-  <w:abstractNum w:abstractNumId="6">
+  <w:abstractNum w:abstractNumId="8">
     <w:nsid w:val="3604035F"/>
     <w:multiLevelType w:val="multilevel"/>
     <w:tmpl w:val="1CF4040C"/>
@@ -7550,7 +9763,7 @@
       </w:pPr>
     </w:lvl>
   </w:abstractNum>
-  <w:abstractNum w:abstractNumId="7">
+  <w:abstractNum w:abstractNumId="9">
     <w:nsid w:val="3CAF4EBA"/>
     <w:multiLevelType w:val="hybridMultilevel"/>
     <w:tmpl w:val="EFB47790"/>
@@ -7663,7 +9876,7 @@
       </w:rPr>
     </w:lvl>
   </w:abstractNum>
-  <w:abstractNum w:abstractNumId="8">
+  <w:abstractNum w:abstractNumId="10">
     <w:nsid w:val="3E2B2D2F"/>
     <w:multiLevelType w:val="multilevel"/>
     <w:tmpl w:val="57A00674"/>
@@ -7776,7 +9989,7 @@
       </w:pPr>
     </w:lvl>
   </w:abstractNum>
-  <w:abstractNum w:abstractNumId="9">
+  <w:abstractNum w:abstractNumId="11">
     <w:nsid w:val="3FEF7988"/>
     <w:multiLevelType w:val="multilevel"/>
     <w:tmpl w:val="A706225A"/>
@@ -7898,7 +10111,120 @@
       </w:rPr>
     </w:lvl>
   </w:abstractNum>
-  <w:abstractNum w:abstractNumId="10">
+  <w:abstractNum w:abstractNumId="12">
+    <w:nsid w:val="4021634C"/>
+    <w:multiLevelType w:val="hybridMultilevel"/>
+    <w:tmpl w:val="55CE1BFE"/>
+    <w:lvl w:ilvl="0" w:tplc="040A0001">
+      <w:start w:val="1"/>
+      <w:numFmt w:val="bullet"/>
+      <w:lvlText w:val=""/>
+      <w:lvlJc w:val="left"/>
+      <w:pPr>
+        <w:ind w:left="1080" w:hanging="360"/>
+      </w:pPr>
+      <w:rPr>
+        <w:rFonts w:ascii="Symbol" w:hAnsi="Symbol" w:hint="default"/>
+      </w:rPr>
+    </w:lvl>
+    <w:lvl w:ilvl="1" w:tplc="040A0003" w:tentative="1">
+      <w:start w:val="1"/>
+      <w:numFmt w:val="bullet"/>
+      <w:lvlText w:val="o"/>
+      <w:lvlJc w:val="left"/>
+      <w:pPr>
+        <w:ind w:left="1800" w:hanging="360"/>
+      </w:pPr>
+      <w:rPr>
+        <w:rFonts w:ascii="Courier" w:hAnsi="Courier" w:hint="default"/>
+      </w:rPr>
+    </w:lvl>
+    <w:lvl w:ilvl="2" w:tplc="040A0005" w:tentative="1">
+      <w:start w:val="1"/>
+      <w:numFmt w:val="bullet"/>
+      <w:lvlText w:val=""/>
+      <w:lvlJc w:val="left"/>
+      <w:pPr>
+        <w:ind w:left="2520" w:hanging="360"/>
+      </w:pPr>
+      <w:rPr>
+        <w:rFonts w:ascii="Wingdings" w:hAnsi="Wingdings" w:hint="default"/>
+      </w:rPr>
+    </w:lvl>
+    <w:lvl w:ilvl="3" w:tplc="040A0001" w:tentative="1">
+      <w:start w:val="1"/>
+      <w:numFmt w:val="bullet"/>
+      <w:lvlText w:val=""/>
+      <w:lvlJc w:val="left"/>
+      <w:pPr>
+        <w:ind w:left="3240" w:hanging="360"/>
+      </w:pPr>
+      <w:rPr>
+        <w:rFonts w:ascii="Symbol" w:hAnsi="Symbol" w:hint="default"/>
+      </w:rPr>
+    </w:lvl>
+    <w:lvl w:ilvl="4" w:tplc="040A0003" w:tentative="1">
+      <w:start w:val="1"/>
+      <w:numFmt w:val="bullet"/>
+      <w:lvlText w:val="o"/>
+      <w:lvlJc w:val="left"/>
+      <w:pPr>
+        <w:ind w:left="3960" w:hanging="360"/>
+      </w:pPr>
+      <w:rPr>
+        <w:rFonts w:ascii="Courier" w:hAnsi="Courier" w:hint="default"/>
+      </w:rPr>
+    </w:lvl>
+    <w:lvl w:ilvl="5" w:tplc="040A0005" w:tentative="1">
+      <w:start w:val="1"/>
+      <w:numFmt w:val="bullet"/>
+      <w:lvlText w:val=""/>
+      <w:lvlJc w:val="left"/>
+      <w:pPr>
+        <w:ind w:left="4680" w:hanging="360"/>
+      </w:pPr>
+      <w:rPr>
+        <w:rFonts w:ascii="Wingdings" w:hAnsi="Wingdings" w:hint="default"/>
+      </w:rPr>
+    </w:lvl>
+    <w:lvl w:ilvl="6" w:tplc="040A0001" w:tentative="1">
+      <w:start w:val="1"/>
+      <w:numFmt w:val="bullet"/>
+      <w:lvlText w:val=""/>
+      <w:lvlJc w:val="left"/>
+      <w:pPr>
+        <w:ind w:left="5400" w:hanging="360"/>
+      </w:pPr>
+      <w:rPr>
+        <w:rFonts w:ascii="Symbol" w:hAnsi="Symbol" w:hint="default"/>
+      </w:rPr>
+    </w:lvl>
+    <w:lvl w:ilvl="7" w:tplc="040A0003" w:tentative="1">
+      <w:start w:val="1"/>
+      <w:numFmt w:val="bullet"/>
+      <w:lvlText w:val="o"/>
+      <w:lvlJc w:val="left"/>
+      <w:pPr>
+        <w:ind w:left="6120" w:hanging="360"/>
+      </w:pPr>
+      <w:rPr>
+        <w:rFonts w:ascii="Courier" w:hAnsi="Courier" w:hint="default"/>
+      </w:rPr>
+    </w:lvl>
+    <w:lvl w:ilvl="8" w:tplc="040A0005" w:tentative="1">
+      <w:start w:val="1"/>
+      <w:numFmt w:val="bullet"/>
+      <w:lvlText w:val=""/>
+      <w:lvlJc w:val="left"/>
+      <w:pPr>
+        <w:ind w:left="6840" w:hanging="360"/>
+      </w:pPr>
+      <w:rPr>
+        <w:rFonts w:ascii="Wingdings" w:hAnsi="Wingdings" w:hint="default"/>
+      </w:rPr>
+    </w:lvl>
+  </w:abstractNum>
+  <w:abstractNum w:abstractNumId="13">
     <w:nsid w:val="42C96E50"/>
     <w:multiLevelType w:val="multilevel"/>
     <w:tmpl w:val="6C00A742"/>
@@ -8011,7 +10337,7 @@
       </w:pPr>
     </w:lvl>
   </w:abstractNum>
-  <w:abstractNum w:abstractNumId="11">
+  <w:abstractNum w:abstractNumId="14">
     <w:nsid w:val="4433271B"/>
     <w:multiLevelType w:val="hybridMultilevel"/>
     <w:tmpl w:val="F82E9B08"/>
@@ -8097,7 +10423,7 @@
       </w:pPr>
     </w:lvl>
   </w:abstractNum>
-  <w:abstractNum w:abstractNumId="12">
+  <w:abstractNum w:abstractNumId="15">
     <w:nsid w:val="445D6DCF"/>
     <w:multiLevelType w:val="hybridMultilevel"/>
     <w:tmpl w:val="EAF67052"/>
@@ -8210,7 +10536,120 @@
       </w:rPr>
     </w:lvl>
   </w:abstractNum>
-  <w:abstractNum w:abstractNumId="13">
+  <w:abstractNum w:abstractNumId="16">
+    <w:nsid w:val="47B94088"/>
+    <w:multiLevelType w:val="hybridMultilevel"/>
+    <w:tmpl w:val="AD4CB83C"/>
+    <w:lvl w:ilvl="0" w:tplc="040A0001">
+      <w:start w:val="1"/>
+      <w:numFmt w:val="bullet"/>
+      <w:lvlText w:val=""/>
+      <w:lvlJc w:val="left"/>
+      <w:pPr>
+        <w:ind w:left="1080" w:hanging="360"/>
+      </w:pPr>
+      <w:rPr>
+        <w:rFonts w:ascii="Symbol" w:hAnsi="Symbol" w:hint="default"/>
+      </w:rPr>
+    </w:lvl>
+    <w:lvl w:ilvl="1" w:tplc="040A0003" w:tentative="1">
+      <w:start w:val="1"/>
+      <w:numFmt w:val="bullet"/>
+      <w:lvlText w:val="o"/>
+      <w:lvlJc w:val="left"/>
+      <w:pPr>
+        <w:ind w:left="1800" w:hanging="360"/>
+      </w:pPr>
+      <w:rPr>
+        <w:rFonts w:ascii="Courier" w:hAnsi="Courier" w:hint="default"/>
+      </w:rPr>
+    </w:lvl>
+    <w:lvl w:ilvl="2" w:tplc="040A0005" w:tentative="1">
+      <w:start w:val="1"/>
+      <w:numFmt w:val="bullet"/>
+      <w:lvlText w:val=""/>
+      <w:lvlJc w:val="left"/>
+      <w:pPr>
+        <w:ind w:left="2520" w:hanging="360"/>
+      </w:pPr>
+      <w:rPr>
+        <w:rFonts w:ascii="Wingdings" w:hAnsi="Wingdings" w:hint="default"/>
+      </w:rPr>
+    </w:lvl>
+    <w:lvl w:ilvl="3" w:tplc="040A0001" w:tentative="1">
+      <w:start w:val="1"/>
+      <w:numFmt w:val="bullet"/>
+      <w:lvlText w:val=""/>
+      <w:lvlJc w:val="left"/>
+      <w:pPr>
+        <w:ind w:left="3240" w:hanging="360"/>
+      </w:pPr>
+      <w:rPr>
+        <w:rFonts w:ascii="Symbol" w:hAnsi="Symbol" w:hint="default"/>
+      </w:rPr>
+    </w:lvl>
+    <w:lvl w:ilvl="4" w:tplc="040A0003" w:tentative="1">
+      <w:start w:val="1"/>
+      <w:numFmt w:val="bullet"/>
+      <w:lvlText w:val="o"/>
+      <w:lvlJc w:val="left"/>
+      <w:pPr>
+        <w:ind w:left="3960" w:hanging="360"/>
+      </w:pPr>
+      <w:rPr>
+        <w:rFonts w:ascii="Courier" w:hAnsi="Courier" w:hint="default"/>
+      </w:rPr>
+    </w:lvl>
+    <w:lvl w:ilvl="5" w:tplc="040A0005" w:tentative="1">
+      <w:start w:val="1"/>
+      <w:numFmt w:val="bullet"/>
+      <w:lvlText w:val=""/>
+      <w:lvlJc w:val="left"/>
+      <w:pPr>
+        <w:ind w:left="4680" w:hanging="360"/>
+      </w:pPr>
+      <w:rPr>
+        <w:rFonts w:ascii="Wingdings" w:hAnsi="Wingdings" w:hint="default"/>
+      </w:rPr>
+    </w:lvl>
+    <w:lvl w:ilvl="6" w:tplc="040A0001" w:tentative="1">
+      <w:start w:val="1"/>
+      <w:numFmt w:val="bullet"/>
+      <w:lvlText w:val=""/>
+      <w:lvlJc w:val="left"/>
+      <w:pPr>
+        <w:ind w:left="5400" w:hanging="360"/>
+      </w:pPr>
+      <w:rPr>
+        <w:rFonts w:ascii="Symbol" w:hAnsi="Symbol" w:hint="default"/>
+      </w:rPr>
+    </w:lvl>
+    <w:lvl w:ilvl="7" w:tplc="040A0003" w:tentative="1">
+      <w:start w:val="1"/>
+      <w:numFmt w:val="bullet"/>
+      <w:lvlText w:val="o"/>
+      <w:lvlJc w:val="left"/>
+      <w:pPr>
+        <w:ind w:left="6120" w:hanging="360"/>
+      </w:pPr>
+      <w:rPr>
+        <w:rFonts w:ascii="Courier" w:hAnsi="Courier" w:hint="default"/>
+      </w:rPr>
+    </w:lvl>
+    <w:lvl w:ilvl="8" w:tplc="040A0005" w:tentative="1">
+      <w:start w:val="1"/>
+      <w:numFmt w:val="bullet"/>
+      <w:lvlText w:val=""/>
+      <w:lvlJc w:val="left"/>
+      <w:pPr>
+        <w:ind w:left="6840" w:hanging="360"/>
+      </w:pPr>
+      <w:rPr>
+        <w:rFonts w:ascii="Wingdings" w:hAnsi="Wingdings" w:hint="default"/>
+      </w:rPr>
+    </w:lvl>
+  </w:abstractNum>
+  <w:abstractNum w:abstractNumId="17">
     <w:nsid w:val="488B309C"/>
     <w:multiLevelType w:val="multilevel"/>
     <w:tmpl w:val="05BEB69E"/>
@@ -8327,7 +10766,7 @@
       </w:pPr>
     </w:lvl>
   </w:abstractNum>
-  <w:abstractNum w:abstractNumId="14">
+  <w:abstractNum w:abstractNumId="18">
     <w:nsid w:val="4B02603C"/>
     <w:multiLevelType w:val="hybridMultilevel"/>
     <w:tmpl w:val="B09AB0E6"/>
@@ -8440,7 +10879,7 @@
       </w:rPr>
     </w:lvl>
   </w:abstractNum>
-  <w:abstractNum w:abstractNumId="15">
+  <w:abstractNum w:abstractNumId="19">
     <w:nsid w:val="4B217912"/>
     <w:multiLevelType w:val="multilevel"/>
     <w:tmpl w:val="0C0A001F"/>
@@ -8529,7 +10968,120 @@
       </w:pPr>
     </w:lvl>
   </w:abstractNum>
-  <w:abstractNum w:abstractNumId="16">
+  <w:abstractNum w:abstractNumId="20">
+    <w:nsid w:val="51F01B7A"/>
+    <w:multiLevelType w:val="hybridMultilevel"/>
+    <w:tmpl w:val="A5288134"/>
+    <w:lvl w:ilvl="0" w:tplc="040A0001">
+      <w:start w:val="1"/>
+      <w:numFmt w:val="bullet"/>
+      <w:lvlText w:val=""/>
+      <w:lvlJc w:val="left"/>
+      <w:pPr>
+        <w:ind w:left="1125" w:hanging="360"/>
+      </w:pPr>
+      <w:rPr>
+        <w:rFonts w:ascii="Symbol" w:hAnsi="Symbol" w:hint="default"/>
+      </w:rPr>
+    </w:lvl>
+    <w:lvl w:ilvl="1" w:tplc="040A0003" w:tentative="1">
+      <w:start w:val="1"/>
+      <w:numFmt w:val="bullet"/>
+      <w:lvlText w:val="o"/>
+      <w:lvlJc w:val="left"/>
+      <w:pPr>
+        <w:ind w:left="1845" w:hanging="360"/>
+      </w:pPr>
+      <w:rPr>
+        <w:rFonts w:ascii="Courier" w:hAnsi="Courier" w:hint="default"/>
+      </w:rPr>
+    </w:lvl>
+    <w:lvl w:ilvl="2" w:tplc="040A0005" w:tentative="1">
+      <w:start w:val="1"/>
+      <w:numFmt w:val="bullet"/>
+      <w:lvlText w:val=""/>
+      <w:lvlJc w:val="left"/>
+      <w:pPr>
+        <w:ind w:left="2565" w:hanging="360"/>
+      </w:pPr>
+      <w:rPr>
+        <w:rFonts w:ascii="Wingdings" w:hAnsi="Wingdings" w:hint="default"/>
+      </w:rPr>
+    </w:lvl>
+    <w:lvl w:ilvl="3" w:tplc="040A0001" w:tentative="1">
+      <w:start w:val="1"/>
+      <w:numFmt w:val="bullet"/>
+      <w:lvlText w:val=""/>
+      <w:lvlJc w:val="left"/>
+      <w:pPr>
+        <w:ind w:left="3285" w:hanging="360"/>
+      </w:pPr>
+      <w:rPr>
+        <w:rFonts w:ascii="Symbol" w:hAnsi="Symbol" w:hint="default"/>
+      </w:rPr>
+    </w:lvl>
+    <w:lvl w:ilvl="4" w:tplc="040A0003" w:tentative="1">
+      <w:start w:val="1"/>
+      <w:numFmt w:val="bullet"/>
+      <w:lvlText w:val="o"/>
+      <w:lvlJc w:val="left"/>
+      <w:pPr>
+        <w:ind w:left="4005" w:hanging="360"/>
+      </w:pPr>
+      <w:rPr>
+        <w:rFonts w:ascii="Courier" w:hAnsi="Courier" w:hint="default"/>
+      </w:rPr>
+    </w:lvl>
+    <w:lvl w:ilvl="5" w:tplc="040A0005" w:tentative="1">
+      <w:start w:val="1"/>
+      <w:numFmt w:val="bullet"/>
+      <w:lvlText w:val=""/>
+      <w:lvlJc w:val="left"/>
+      <w:pPr>
+        <w:ind w:left="4725" w:hanging="360"/>
+      </w:pPr>
+      <w:rPr>
+        <w:rFonts w:ascii="Wingdings" w:hAnsi="Wingdings" w:hint="default"/>
+      </w:rPr>
+    </w:lvl>
+    <w:lvl w:ilvl="6" w:tplc="040A0001" w:tentative="1">
+      <w:start w:val="1"/>
+      <w:numFmt w:val="bullet"/>
+      <w:lvlText w:val=""/>
+      <w:lvlJc w:val="left"/>
+      <w:pPr>
+        <w:ind w:left="5445" w:hanging="360"/>
+      </w:pPr>
+      <w:rPr>
+        <w:rFonts w:ascii="Symbol" w:hAnsi="Symbol" w:hint="default"/>
+      </w:rPr>
+    </w:lvl>
+    <w:lvl w:ilvl="7" w:tplc="040A0003" w:tentative="1">
+      <w:start w:val="1"/>
+      <w:numFmt w:val="bullet"/>
+      <w:lvlText w:val="o"/>
+      <w:lvlJc w:val="left"/>
+      <w:pPr>
+        <w:ind w:left="6165" w:hanging="360"/>
+      </w:pPr>
+      <w:rPr>
+        <w:rFonts w:ascii="Courier" w:hAnsi="Courier" w:hint="default"/>
+      </w:rPr>
+    </w:lvl>
+    <w:lvl w:ilvl="8" w:tplc="040A0005" w:tentative="1">
+      <w:start w:val="1"/>
+      <w:numFmt w:val="bullet"/>
+      <w:lvlText w:val=""/>
+      <w:lvlJc w:val="left"/>
+      <w:pPr>
+        <w:ind w:left="6885" w:hanging="360"/>
+      </w:pPr>
+      <w:rPr>
+        <w:rFonts w:ascii="Wingdings" w:hAnsi="Wingdings" w:hint="default"/>
+      </w:rPr>
+    </w:lvl>
+  </w:abstractNum>
+  <w:abstractNum w:abstractNumId="21">
     <w:nsid w:val="56B943FA"/>
     <w:multiLevelType w:val="multilevel"/>
     <w:tmpl w:val="40AA1562"/>
@@ -8642,7 +11194,7 @@
       </w:pPr>
     </w:lvl>
   </w:abstractNum>
-  <w:abstractNum w:abstractNumId="17">
+  <w:abstractNum w:abstractNumId="22">
     <w:nsid w:val="60A9706F"/>
     <w:multiLevelType w:val="multilevel"/>
     <w:tmpl w:val="2B14E172"/>
@@ -8755,7 +11307,7 @@
       </w:pPr>
     </w:lvl>
   </w:abstractNum>
-  <w:abstractNum w:abstractNumId="18">
+  <w:abstractNum w:abstractNumId="23">
     <w:nsid w:val="6281442A"/>
     <w:multiLevelType w:val="hybridMultilevel"/>
     <w:tmpl w:val="C7CC5A94"/>
@@ -8868,7 +11420,7 @@
       </w:rPr>
     </w:lvl>
   </w:abstractNum>
-  <w:abstractNum w:abstractNumId="19">
+  <w:abstractNum w:abstractNumId="24">
     <w:nsid w:val="799B6F13"/>
     <w:multiLevelType w:val="hybridMultilevel"/>
     <w:tmpl w:val="0B9E0196"/>
@@ -8981,7 +11533,7 @@
       </w:rPr>
     </w:lvl>
   </w:abstractNum>
-  <w:abstractNum w:abstractNumId="20">
+  <w:abstractNum w:abstractNumId="25">
     <w:nsid w:val="79B72966"/>
     <w:multiLevelType w:val="hybridMultilevel"/>
     <w:tmpl w:val="4FFCE600"/>
@@ -9095,40 +11647,40 @@
     </w:lvl>
   </w:abstractNum>
   <w:num w:numId="1">
-    <w:abstractNumId w:val="14"/>
+    <w:abstractNumId w:val="18"/>
   </w:num>
   <w:num w:numId="2">
-    <w:abstractNumId w:val="10"/>
+    <w:abstractNumId w:val="13"/>
   </w:num>
   <w:num w:numId="3">
-    <w:abstractNumId w:val="17"/>
+    <w:abstractNumId w:val="22"/>
   </w:num>
   <w:num w:numId="4">
-    <w:abstractNumId w:val="8"/>
+    <w:abstractNumId w:val="10"/>
   </w:num>
   <w:num w:numId="5">
     <w:abstractNumId w:val="0"/>
   </w:num>
   <w:num w:numId="6">
-    <w:abstractNumId w:val="13"/>
+    <w:abstractNumId w:val="17"/>
   </w:num>
   <w:num w:numId="7">
-    <w:abstractNumId w:val="6"/>
+    <w:abstractNumId w:val="8"/>
   </w:num>
   <w:num w:numId="8">
-    <w:abstractNumId w:val="16"/>
+    <w:abstractNumId w:val="21"/>
   </w:num>
   <w:num w:numId="9">
-    <w:abstractNumId w:val="18"/>
+    <w:abstractNumId w:val="23"/>
   </w:num>
   <w:num w:numId="10">
     <w:abstractNumId w:val="1"/>
   </w:num>
   <w:num w:numId="11">
-    <w:abstractNumId w:val="20"/>
+    <w:abstractNumId w:val="25"/>
   </w:num>
   <w:num w:numId="12">
-    <w:abstractNumId w:val="19"/>
+    <w:abstractNumId w:val="24"/>
   </w:num>
   <w:num w:numId="13">
     <w:abstractNumId w:val="3"/>
@@ -9137,25 +11689,40 @@
     <w:abstractNumId w:val="2"/>
   </w:num>
   <w:num w:numId="15">
-    <w:abstractNumId w:val="12"/>
+    <w:abstractNumId w:val="15"/>
   </w:num>
   <w:num w:numId="16">
+    <w:abstractNumId w:val="14"/>
+  </w:num>
+  <w:num w:numId="17">
+    <w:abstractNumId w:val="19"/>
+  </w:num>
+  <w:num w:numId="18">
     <w:abstractNumId w:val="11"/>
   </w:num>
-  <w:num w:numId="17">
-    <w:abstractNumId w:val="15"/>
-  </w:num>
-  <w:num w:numId="18">
-    <w:abstractNumId w:val="9"/>
-  </w:num>
   <w:num w:numId="19">
-    <w:abstractNumId w:val="5"/>
+    <w:abstractNumId w:val="7"/>
   </w:num>
   <w:num w:numId="20">
     <w:abstractNumId w:val="4"/>
   </w:num>
   <w:num w:numId="21">
-    <w:abstractNumId w:val="7"/>
+    <w:abstractNumId w:val="9"/>
+  </w:num>
+  <w:num w:numId="22">
+    <w:abstractNumId w:val="16"/>
+  </w:num>
+  <w:num w:numId="23">
+    <w:abstractNumId w:val="12"/>
+  </w:num>
+  <w:num w:numId="24">
+    <w:abstractNumId w:val="20"/>
+  </w:num>
+  <w:num w:numId="25">
+    <w:abstractNumId w:val="5"/>
+  </w:num>
+  <w:num w:numId="26">
+    <w:abstractNumId w:val="6"/>
   </w:num>
 </w:numbering>
 </file>
@@ -9389,6 +11956,30 @@
       <w:rFonts w:asciiTheme="majorHAnsi" w:eastAsiaTheme="majorEastAsia" w:hAnsiTheme="majorHAnsi" w:cstheme="majorBidi"/>
       <w:b/>
       <w:bCs/>
+      <w:color w:val="4F81BD" w:themeColor="accent1"/>
+    </w:rPr>
+  </w:style>
+  <w:style w:type="paragraph" w:styleId="Ttulo4">
+    <w:name w:val="heading 4"/>
+    <w:basedOn w:val="Normal"/>
+    <w:next w:val="Normal"/>
+    <w:link w:val="Ttulo4Car"/>
+    <w:uiPriority w:val="9"/>
+    <w:unhideWhenUsed/>
+    <w:qFormat/>
+    <w:rsid w:val="0077026D"/>
+    <w:pPr>
+      <w:keepNext/>
+      <w:keepLines/>
+      <w:spacing w:before="200" w:after="0"/>
+      <w:outlineLvl w:val="3"/>
+    </w:pPr>
+    <w:rPr>
+      <w:rFonts w:asciiTheme="majorHAnsi" w:eastAsiaTheme="majorEastAsia" w:hAnsiTheme="majorHAnsi" w:cstheme="majorBidi"/>
+      <w:b/>
+      <w:bCs/>
+      <w:i/>
+      <w:iCs/>
       <w:color w:val="4F81BD" w:themeColor="accent1"/>
     </w:rPr>
   </w:style>
@@ -10346,6 +12937,24 @@
       </w:tcPr>
     </w:tblStylePr>
   </w:style>
+  <w:style w:type="character" w:customStyle="1" w:styleId="Ttulo4Car">
+    <w:name w:val="Título 4 Car"/>
+    <w:basedOn w:val="Fuentedeprrafopredeter"/>
+    <w:link w:val="Ttulo4"/>
+    <w:uiPriority w:val="9"/>
+    <w:rsid w:val="0077026D"/>
+    <w:rPr>
+      <w:rFonts w:asciiTheme="majorHAnsi" w:eastAsiaTheme="majorEastAsia" w:hAnsiTheme="majorHAnsi" w:cstheme="majorBidi"/>
+      <w:b/>
+      <w:bCs/>
+      <w:i/>
+      <w:iCs/>
+      <w:color w:val="4F81BD" w:themeColor="accent1"/>
+      <w:sz w:val="22"/>
+      <w:szCs w:val="22"/>
+      <w:lang w:eastAsia="en-US"/>
+    </w:rPr>
+  </w:style>
 </w:styles>
 </file>
 
@@ -10578,6 +13187,30 @@
       <w:rFonts w:asciiTheme="majorHAnsi" w:eastAsiaTheme="majorEastAsia" w:hAnsiTheme="majorHAnsi" w:cstheme="majorBidi"/>
       <w:b/>
       <w:bCs/>
+      <w:color w:val="4F81BD" w:themeColor="accent1"/>
+    </w:rPr>
+  </w:style>
+  <w:style w:type="paragraph" w:styleId="Ttulo4">
+    <w:name w:val="heading 4"/>
+    <w:basedOn w:val="Normal"/>
+    <w:next w:val="Normal"/>
+    <w:link w:val="Ttulo4Car"/>
+    <w:uiPriority w:val="9"/>
+    <w:unhideWhenUsed/>
+    <w:qFormat/>
+    <w:rsid w:val="0077026D"/>
+    <w:pPr>
+      <w:keepNext/>
+      <w:keepLines/>
+      <w:spacing w:before="200" w:after="0"/>
+      <w:outlineLvl w:val="3"/>
+    </w:pPr>
+    <w:rPr>
+      <w:rFonts w:asciiTheme="majorHAnsi" w:eastAsiaTheme="majorEastAsia" w:hAnsiTheme="majorHAnsi" w:cstheme="majorBidi"/>
+      <w:b/>
+      <w:bCs/>
+      <w:i/>
+      <w:iCs/>
       <w:color w:val="4F81BD" w:themeColor="accent1"/>
     </w:rPr>
   </w:style>
@@ -11535,6 +14168,24 @@
       </w:tcPr>
     </w:tblStylePr>
   </w:style>
+  <w:style w:type="character" w:customStyle="1" w:styleId="Ttulo4Car">
+    <w:name w:val="Título 4 Car"/>
+    <w:basedOn w:val="Fuentedeprrafopredeter"/>
+    <w:link w:val="Ttulo4"/>
+    <w:uiPriority w:val="9"/>
+    <w:rsid w:val="0077026D"/>
+    <w:rPr>
+      <w:rFonts w:asciiTheme="majorHAnsi" w:eastAsiaTheme="majorEastAsia" w:hAnsiTheme="majorHAnsi" w:cstheme="majorBidi"/>
+      <w:b/>
+      <w:bCs/>
+      <w:i/>
+      <w:iCs/>
+      <w:color w:val="4F81BD" w:themeColor="accent1"/>
+      <w:sz w:val="22"/>
+      <w:szCs w:val="22"/>
+      <w:lang w:eastAsia="en-US"/>
+    </w:rPr>
+  </w:style>
 </w:styles>
 </file>
 
@@ -11826,7 +14477,7 @@
 </file>
 
 <file path=customXml/itemProps1.xml><?xml version="1.0" encoding="utf-8"?>
-<ds:datastoreItem xmlns:ds="http://schemas.openxmlformats.org/officeDocument/2006/customXml" ds:itemID="{5F46079B-0C12-4B40-B725-2A5A189DB97A}">
+<ds:datastoreItem xmlns:ds="http://schemas.openxmlformats.org/officeDocument/2006/customXml" ds:itemID="{5CFB0099-2DC3-4E47-A763-47ECA47077E5}">
   <ds:schemaRefs>
     <ds:schemaRef ds:uri="http://schemas.openxmlformats.org/officeDocument/2006/bibliography"/>
   </ds:schemaRefs>

</xml_diff>